<commit_message>
nascar transformation module modified
</commit_message>
<xml_diff>
--- a/nascar/transformation_module/material/transformation_tech_wksht.docx
+++ b/nascar/transformation_module/material/transformation_tech_wksht.docx
@@ -1,6 +1,6 @@
 
 <file path=word/document.xml><?xml version="1.0" encoding="utf-8"?>
-<w:document xmlns:wpc="http://schemas.microsoft.com/office/word/2010/wordprocessingCanvas" xmlns:cx="http://schemas.microsoft.com/office/drawing/2014/chartex" xmlns:cx1="http://schemas.microsoft.com/office/drawing/2015/9/8/chartex" xmlns:cx2="http://schemas.microsoft.com/office/drawing/2015/10/21/chartex" xmlns:cx3="http://schemas.microsoft.com/office/drawing/2016/5/9/chartex" xmlns:cx4="http://schemas.microsoft.com/office/drawing/2016/5/10/chartex" xmlns:cx5="http://schemas.microsoft.com/office/drawing/2016/5/11/chartex" xmlns:cx6="http://schemas.microsoft.com/office/drawing/2016/5/12/chartex" xmlns:cx7="http://schemas.microsoft.com/office/drawing/2016/5/13/chartex" xmlns:cx8="http://schemas.microsoft.com/office/drawing/2016/5/14/chartex" xmlns:mc="http://schemas.openxmlformats.org/markup-compatibility/2006" xmlns:aink="http://schemas.microsoft.com/office/drawing/2016/ink" xmlns:am3d="http://schemas.microsoft.com/office/drawing/2017/model3d" xmlns:o="urn:schemas-microsoft-com:office:office" xmlns:r="http://schemas.openxmlformats.org/officeDocument/2006/relationships" xmlns:m="http://schemas.openxmlformats.org/officeDocument/2006/math" xmlns:v="urn:schemas-microsoft-com:vml" xmlns:wp14="http://schemas.microsoft.com/office/word/2010/wordprocessingDrawing" xmlns:wp="http://schemas.openxmlformats.org/drawingml/2006/wordprocessingDrawing" xmlns:w10="urn:schemas-microsoft-com:office:word" xmlns:w="http://schemas.openxmlformats.org/wordprocessingml/2006/main" xmlns:w14="http://schemas.microsoft.com/office/word/2010/wordml" xmlns:w15="http://schemas.microsoft.com/office/word/2012/wordml" xmlns:w16cex="http://schemas.microsoft.com/office/word/2018/wordml/cex" xmlns:w16cid="http://schemas.microsoft.com/office/word/2016/wordml/cid" xmlns:w16="http://schemas.microsoft.com/office/word/2018/wordml" xmlns:w16sdtdh="http://schemas.microsoft.com/office/word/2020/wordml/sdtdatahash" xmlns:w16se="http://schemas.microsoft.com/office/word/2015/wordml/symex" xmlns:wpg="http://schemas.microsoft.com/office/word/2010/wordprocessingGroup" xmlns:wpi="http://schemas.microsoft.com/office/word/2010/wordprocessingInk" xmlns:wne="http://schemas.microsoft.com/office/word/2006/wordml" xmlns:wps="http://schemas.microsoft.com/office/word/2010/wordprocessingShape" mc:Ignorable="w14 w15 w16se w16cid w16 w16cex w16sdtdh wp14">
+<w:document xmlns:wpc="http://schemas.microsoft.com/office/word/2010/wordprocessingCanvas" xmlns:cx="http://schemas.microsoft.com/office/drawing/2014/chartex" xmlns:cx1="http://schemas.microsoft.com/office/drawing/2015/9/8/chartex" xmlns:mc="http://schemas.openxmlformats.org/markup-compatibility/2006" xmlns:o="urn:schemas-microsoft-com:office:office" xmlns:r="http://schemas.openxmlformats.org/officeDocument/2006/relationships" xmlns:m="http://schemas.openxmlformats.org/officeDocument/2006/math" xmlns:v="urn:schemas-microsoft-com:vml" xmlns:wp14="http://schemas.microsoft.com/office/word/2010/wordprocessingDrawing" xmlns:wp="http://schemas.openxmlformats.org/drawingml/2006/wordprocessingDrawing" xmlns:w10="urn:schemas-microsoft-com:office:word" xmlns:w="http://schemas.openxmlformats.org/wordprocessingml/2006/main" xmlns:w14="http://schemas.microsoft.com/office/word/2010/wordml" xmlns:w15="http://schemas.microsoft.com/office/word/2012/wordml" xmlns:w16se="http://schemas.microsoft.com/office/word/2015/wordml/symex" xmlns:wpg="http://schemas.microsoft.com/office/word/2010/wordprocessingGroup" xmlns:wpi="http://schemas.microsoft.com/office/word/2010/wordprocessingInk" xmlns:wne="http://schemas.microsoft.com/office/word/2006/wordml" xmlns:wps="http://schemas.microsoft.com/office/word/2010/wordprocessingShape" mc:Ignorable="w14 w15 w16se wp14">
   <w:body>
     <w:p>
       <w:pPr>
@@ -12,7 +12,45 @@
         <w:rPr>
           <w:rFonts w:ascii="Times New Roman" w:hAnsi="Times New Roman" w:cs="Times New Roman"/>
         </w:rPr>
-        <w:t>The data can be found from the NASCAR website (</w:t>
+        <w:t>In NASCAR, driver rating is a metric used to evaluate the performance of drivers in races. It provides a comprehensive assessment of a driver's overall competitiveness, efficiency, and consistency during a race. The driver rating is based on several key performance factors and is designed to offer a more objective view of a driver's abilities.</w:t>
+      </w:r>
+    </w:p>
+    <w:p>
+      <w:pPr>
+        <w:rPr>
+          <w:rFonts w:ascii="Times New Roman" w:hAnsi="Times New Roman" w:cs="Times New Roman"/>
+        </w:rPr>
+      </w:pPr>
+    </w:p>
+    <w:p>
+      <w:pPr>
+        <w:rPr>
+          <w:rFonts w:ascii="Times New Roman" w:hAnsi="Times New Roman" w:cs="Times New Roman"/>
+        </w:rPr>
+      </w:pPr>
+      <w:r>
+        <w:rPr>
+          <w:rFonts w:ascii="Times New Roman" w:hAnsi="Times New Roman" w:cs="Times New Roman"/>
+        </w:rPr>
+        <w:t xml:space="preserve">The driver rating is calculated using a formula that combines these </w:t>
+      </w:r>
+      <w:r>
+        <w:rPr>
+          <w:rFonts w:ascii="Times New Roman" w:hAnsi="Times New Roman" w:cs="Times New Roman"/>
+        </w:rPr>
+        <w:t xml:space="preserve">aspects such as wins, finish position, average running position, and multiple other components </w:t>
+      </w:r>
+      <w:r>
+        <w:rPr>
+          <w:rFonts w:ascii="Times New Roman" w:hAnsi="Times New Roman" w:cs="Times New Roman"/>
+        </w:rPr>
+        <w:t>into a single numerical value.</w:t>
+      </w:r>
+      <w:r>
+        <w:rPr>
+          <w:rFonts w:ascii="Times New Roman" w:hAnsi="Times New Roman" w:cs="Times New Roman"/>
+        </w:rPr>
+        <w:t xml:space="preserve"> Although the exact formula for calculating driver rating has been tweaked over the years, and explanation and example using the 2006 structure is available at </w:t>
       </w:r>
       <w:hyperlink r:id="rId7" w:history="1">
         <w:r>
@@ -20,102 +58,131 @@
             <w:rStyle w:val="Hyperlink"/>
             <w:rFonts w:ascii="Times New Roman" w:hAnsi="Times New Roman" w:cs="Times New Roman"/>
           </w:rPr>
-          <w:t>https://www.nascar.com/stats/</w:t>
+          <w:t>https://www.driveraverages.com/drvavg/nascar-driverratings.php</w:t>
         </w:r>
       </w:hyperlink>
       <w:r>
         <w:rPr>
           <w:rFonts w:ascii="Times New Roman" w:hAnsi="Times New Roman" w:cs="Times New Roman"/>
         </w:rPr>
-        <w:t>). This data shows the season statistics from 2007-2022 with variables such as wins, average start, average mid race, average finish, average position, pass difference, green flag passes, green flag passed, quality passes, percent of quality passes, number of fastest laps, laps in top 15, percent of laps in top 15, laps led, percent of laps led, total laps, driver rating, and points. A preview of the first six rows and ten variables of the data can be found below.</w:t>
-      </w:r>
-    </w:p>
-    <w:p>
-      <w:pPr>
-        <w:rPr>
-          <w:rFonts w:ascii="Times New Roman" w:hAnsi="Times New Roman" w:cs="Times New Roman"/>
-        </w:rPr>
-      </w:pPr>
-    </w:p>
-    <w:p>
-      <w:pPr>
-        <w:rPr>
-          <w:rFonts w:ascii="Times New Roman" w:hAnsi="Times New Roman" w:cs="Times New Roman"/>
-          <w:b/>
-          <w:bCs/>
-        </w:rPr>
-      </w:pPr>
-    </w:p>
-    <w:p>
-      <w:pPr>
-        <w:rPr>
-          <w:rFonts w:ascii="Times New Roman" w:hAnsi="Times New Roman" w:cs="Times New Roman"/>
-          <w:b/>
-          <w:bCs/>
-        </w:rPr>
-      </w:pPr>
-      <w:r>
-        <w:rPr>
-          <w:rFonts w:ascii="Times New Roman" w:hAnsi="Times New Roman" w:cs="Times New Roman"/>
-          <w:b/>
-          <w:bCs/>
-          <w:noProof/>
-        </w:rPr>
-        <w:drawing>
-          <wp:inline distT="0" distB="0" distL="0" distR="0" wp14:anchorId="6D60C5F0" wp14:editId="34966E77">
-            <wp:extent cx="5943600" cy="814705"/>
-            <wp:effectExtent l="0" t="0" r="0" b="0"/>
-            <wp:docPr id="8" name="Picture 8" descr="A screenshot of a calendar&#10;&#10;Description automatically generated"/>
-            <wp:cNvGraphicFramePr>
-              <a:graphicFrameLocks xmlns:a="http://schemas.openxmlformats.org/drawingml/2006/main" noChangeAspect="1"/>
-            </wp:cNvGraphicFramePr>
-            <a:graphic xmlns:a="http://schemas.openxmlformats.org/drawingml/2006/main">
-              <a:graphicData uri="http://schemas.openxmlformats.org/drawingml/2006/picture">
-                <pic:pic xmlns:pic="http://schemas.openxmlformats.org/drawingml/2006/picture">
-                  <pic:nvPicPr>
-                    <pic:cNvPr id="1" name="Picture 1" descr="A screenshot of a calendar&#10;&#10;Description automatically generated"/>
-                    <pic:cNvPicPr/>
-                  </pic:nvPicPr>
-                  <pic:blipFill>
-                    <a:blip r:embed="rId8"/>
-                    <a:stretch>
-                      <a:fillRect/>
-                    </a:stretch>
-                  </pic:blipFill>
-                  <pic:spPr>
-                    <a:xfrm>
-                      <a:off x="0" y="0"/>
-                      <a:ext cx="5943600" cy="814705"/>
-                    </a:xfrm>
-                    <a:prstGeom prst="rect">
-                      <a:avLst/>
-                    </a:prstGeom>
-                  </pic:spPr>
-                </pic:pic>
-              </a:graphicData>
-            </a:graphic>
-          </wp:inline>
-        </w:drawing>
-      </w:r>
-    </w:p>
-    <w:p>
-      <w:pPr>
-        <w:rPr>
-          <w:rFonts w:ascii="Times New Roman" w:hAnsi="Times New Roman" w:cs="Times New Roman"/>
-        </w:rPr>
-      </w:pPr>
-    </w:p>
-    <w:p>
-      <w:pPr>
-        <w:rPr>
-          <w:rFonts w:ascii="Times New Roman" w:hAnsi="Times New Roman" w:cs="Times New Roman"/>
-        </w:rPr>
-      </w:pPr>
-      <w:r>
-        <w:rPr>
-          <w:rFonts w:ascii="Times New Roman" w:hAnsi="Times New Roman" w:cs="Times New Roman"/>
-        </w:rPr>
-        <w:t xml:space="preserve">For this exercise, you will be examining the relationship between a driver’s average finish for a race, and their driver rating. </w:t>
+        <w:t xml:space="preserve">. </w:t>
+      </w:r>
+    </w:p>
+    <w:p>
+      <w:pPr>
+        <w:rPr>
+          <w:rFonts w:ascii="Times New Roman" w:hAnsi="Times New Roman" w:cs="Times New Roman"/>
+        </w:rPr>
+      </w:pPr>
+    </w:p>
+    <w:p>
+      <w:pPr>
+        <w:rPr>
+          <w:rFonts w:ascii="Times New Roman" w:hAnsi="Times New Roman" w:cs="Times New Roman"/>
+        </w:rPr>
+      </w:pPr>
+      <w:r>
+        <w:rPr>
+          <w:rFonts w:ascii="Times New Roman" w:hAnsi="Times New Roman" w:cs="Times New Roman"/>
+        </w:rPr>
+        <w:t>Suppose that, given the complexity of the driver rating formula, you wish to build an approximation to this metric using a statistical model. To do so, you have access to</w:t>
+      </w:r>
+      <w:r>
+        <w:rPr>
+          <w:rFonts w:ascii="Times New Roman" w:hAnsi="Times New Roman" w:cs="Times New Roman"/>
+        </w:rPr>
+        <w:t xml:space="preserve"> data from the NASCAR website (</w:t>
+      </w:r>
+      <w:hyperlink r:id="rId8" w:history="1">
+        <w:r>
+          <w:rPr>
+            <w:rStyle w:val="Hyperlink"/>
+            <w:rFonts w:ascii="Times New Roman" w:hAnsi="Times New Roman" w:cs="Times New Roman"/>
+          </w:rPr>
+          <w:t>https://ww</w:t>
+        </w:r>
+        <w:r>
+          <w:rPr>
+            <w:rStyle w:val="Hyperlink"/>
+            <w:rFonts w:ascii="Times New Roman" w:hAnsi="Times New Roman" w:cs="Times New Roman"/>
+          </w:rPr>
+          <w:t>w</w:t>
+        </w:r>
+        <w:r>
+          <w:rPr>
+            <w:rStyle w:val="Hyperlink"/>
+            <w:rFonts w:ascii="Times New Roman" w:hAnsi="Times New Roman" w:cs="Times New Roman"/>
+          </w:rPr>
+          <w:t>.nascar.com/stats/</w:t>
+        </w:r>
+      </w:hyperlink>
+      <w:r>
+        <w:rPr>
+          <w:rFonts w:ascii="Times New Roman" w:hAnsi="Times New Roman" w:cs="Times New Roman"/>
+        </w:rPr>
+        <w:t xml:space="preserve">). This data shows the season statistics from 2007-2022 with variables such as wins, average start, average mid race, average finish, average position, pass difference, green flag passes, green flag passed, quality passes, percent of quality passes, number of fastest laps, laps in top 15, percent of laps in top 15, laps led, percent of laps led, total laps, driver rating, and points. </w:t>
+      </w:r>
+    </w:p>
+    <w:p>
+      <w:pPr>
+        <w:rPr>
+          <w:rFonts w:ascii="Times New Roman" w:hAnsi="Times New Roman" w:cs="Times New Roman"/>
+        </w:rPr>
+      </w:pPr>
+    </w:p>
+    <w:p>
+      <w:pPr>
+        <w:rPr>
+          <w:rFonts w:ascii="Times New Roman" w:hAnsi="Times New Roman" w:cs="Times New Roman"/>
+        </w:rPr>
+      </w:pPr>
+      <w:r>
+        <w:rPr>
+          <w:rFonts w:ascii="Times New Roman" w:hAnsi="Times New Roman" w:cs="Times New Roman"/>
+        </w:rPr>
+        <w:t xml:space="preserve">For this exercise, you will be examining the relationship between a driver’s average </w:t>
+      </w:r>
+      <w:r>
+        <w:rPr>
+          <w:rFonts w:ascii="Times New Roman" w:hAnsi="Times New Roman" w:cs="Times New Roman"/>
+        </w:rPr>
+        <w:t>running position across all races they competed in (AvgPos)</w:t>
+      </w:r>
+      <w:r>
+        <w:rPr>
+          <w:rFonts w:ascii="Times New Roman" w:hAnsi="Times New Roman" w:cs="Times New Roman"/>
+        </w:rPr>
+        <w:t xml:space="preserve">, and their </w:t>
+      </w:r>
+      <w:r>
+        <w:rPr>
+          <w:rFonts w:ascii="Times New Roman" w:hAnsi="Times New Roman" w:cs="Times New Roman"/>
+        </w:rPr>
+        <w:t xml:space="preserve">average </w:t>
+      </w:r>
+      <w:r>
+        <w:rPr>
+          <w:rFonts w:ascii="Times New Roman" w:hAnsi="Times New Roman" w:cs="Times New Roman"/>
+        </w:rPr>
+        <w:t>driver rating</w:t>
+      </w:r>
+      <w:r>
+        <w:rPr>
+          <w:rFonts w:ascii="Times New Roman" w:hAnsi="Times New Roman" w:cs="Times New Roman"/>
+        </w:rPr>
+        <w:t xml:space="preserve"> (DriverRating) for a season</w:t>
+      </w:r>
+      <w:r>
+        <w:rPr>
+          <w:rFonts w:ascii="Times New Roman" w:hAnsi="Times New Roman" w:cs="Times New Roman"/>
+        </w:rPr>
+        <w:t>.</w:t>
+      </w:r>
+      <w:r>
+        <w:rPr>
+          <w:rFonts w:ascii="Times New Roman" w:hAnsi="Times New Roman" w:cs="Times New Roman"/>
+        </w:rPr>
+        <w:t xml:space="preserve"> (Note that a separate driver’s rating is calculated for each race. The DriverRating variable represents the average of these values.)</w:t>
       </w:r>
     </w:p>
     <w:p>
@@ -151,33 +218,29 @@
         </w:rPr>
         <w:t xml:space="preserve">Create a scatterplot with a smoother displaying the relationship between </w:t>
       </w:r>
-      <w:proofErr w:type="spellStart"/>
-      <w:r>
-        <w:rPr>
-          <w:rFonts w:ascii="Times New Roman" w:hAnsi="Times New Roman" w:cs="Times New Roman"/>
-        </w:rPr>
-        <w:t>DriverRating</w:t>
-      </w:r>
-      <w:proofErr w:type="spellEnd"/>
-      <w:r>
-        <w:rPr>
-          <w:rFonts w:ascii="Times New Roman" w:hAnsi="Times New Roman" w:cs="Times New Roman"/>
-        </w:rPr>
-        <w:t xml:space="preserve"> and </w:t>
-      </w:r>
-      <w:proofErr w:type="spellStart"/>
-      <w:r>
-        <w:rPr>
-          <w:rFonts w:ascii="Times New Roman" w:hAnsi="Times New Roman" w:cs="Times New Roman"/>
-        </w:rPr>
-        <w:t>AvgFinish</w:t>
-      </w:r>
-      <w:proofErr w:type="spellEnd"/>
-      <w:r>
-        <w:rPr>
-          <w:rFonts w:ascii="Times New Roman" w:hAnsi="Times New Roman" w:cs="Times New Roman"/>
-        </w:rPr>
-        <w:t>. D</w:t>
+      <w:r>
+        <w:rPr>
+          <w:rFonts w:ascii="Times New Roman" w:hAnsi="Times New Roman" w:cs="Times New Roman"/>
+        </w:rPr>
+        <w:t>d</w:t>
+      </w:r>
+      <w:r>
+        <w:rPr>
+          <w:rFonts w:ascii="Times New Roman" w:hAnsi="Times New Roman" w:cs="Times New Roman"/>
+        </w:rPr>
+        <w:t>river</w:t>
+      </w:r>
+      <w:r>
+        <w:rPr>
+          <w:rFonts w:ascii="Times New Roman" w:hAnsi="Times New Roman" w:cs="Times New Roman"/>
+        </w:rPr>
+        <w:t xml:space="preserve"> r</w:t>
+      </w:r>
+      <w:r>
+        <w:rPr>
+          <w:rFonts w:ascii="Times New Roman" w:hAnsi="Times New Roman" w:cs="Times New Roman"/>
+        </w:rPr>
+        <w:t>ating and AvgFinish. D</w:t>
       </w:r>
       <w:r>
         <w:rPr>
@@ -189,48 +252,6 @@
     <w:p>
       <w:pPr>
         <w:pStyle w:val="ListParagraph"/>
-        <w:rPr>
-          <w:rFonts w:ascii="Times New Roman" w:hAnsi="Times New Roman" w:cs="Times New Roman"/>
-        </w:rPr>
-      </w:pPr>
-    </w:p>
-    <w:p>
-      <w:pPr>
-        <w:rPr>
-          <w:rFonts w:ascii="Times New Roman" w:hAnsi="Times New Roman" w:cs="Times New Roman"/>
-        </w:rPr>
-      </w:pPr>
-    </w:p>
-    <w:p>
-      <w:pPr>
-        <w:rPr>
-          <w:rFonts w:ascii="Times New Roman" w:hAnsi="Times New Roman" w:cs="Times New Roman"/>
-        </w:rPr>
-      </w:pPr>
-    </w:p>
-    <w:p>
-      <w:pPr>
-        <w:rPr>
-          <w:rFonts w:ascii="Times New Roman" w:hAnsi="Times New Roman" w:cs="Times New Roman"/>
-        </w:rPr>
-      </w:pPr>
-    </w:p>
-    <w:p>
-      <w:pPr>
-        <w:rPr>
-          <w:rFonts w:ascii="Times New Roman" w:hAnsi="Times New Roman" w:cs="Times New Roman"/>
-        </w:rPr>
-      </w:pPr>
-    </w:p>
-    <w:p>
-      <w:pPr>
-        <w:rPr>
-          <w:rFonts w:ascii="Times New Roman" w:hAnsi="Times New Roman" w:cs="Times New Roman"/>
-        </w:rPr>
-      </w:pPr>
-    </w:p>
-    <w:p>
-      <w:pPr>
         <w:rPr>
           <w:rFonts w:ascii="Times New Roman" w:hAnsi="Times New Roman" w:cs="Times New Roman"/>
         </w:rPr>
@@ -251,108 +272,37 @@
         <w:rPr>
           <w:rFonts w:ascii="Times New Roman" w:hAnsi="Times New Roman" w:cs="Times New Roman"/>
         </w:rPr>
-        <w:t xml:space="preserve">Turn this relationship into a linear model, using </w:t>
-      </w:r>
-      <w:proofErr w:type="spellStart"/>
+        <w:t xml:space="preserve">Regardless of what you observed in the scatterplot, fit a simple linear </w:t>
+      </w:r>
+      <w:r>
+        <w:rPr>
+          <w:rFonts w:ascii="Times New Roman" w:hAnsi="Times New Roman" w:cs="Times New Roman"/>
+        </w:rPr>
+        <w:t xml:space="preserve">model, using </w:t>
+      </w:r>
+      <w:r>
+        <w:rPr>
+          <w:rFonts w:ascii="Times New Roman" w:hAnsi="Times New Roman" w:cs="Times New Roman"/>
+        </w:rPr>
+        <w:t xml:space="preserve">AvgPos to predict </w:t>
+      </w:r>
       <w:r>
         <w:rPr>
           <w:rFonts w:ascii="Times New Roman" w:hAnsi="Times New Roman" w:cs="Times New Roman"/>
         </w:rPr>
         <w:t>DriverRating</w:t>
       </w:r>
-      <w:proofErr w:type="spellEnd"/>
-      <w:r>
-        <w:rPr>
-          <w:rFonts w:ascii="Times New Roman" w:hAnsi="Times New Roman" w:cs="Times New Roman"/>
-        </w:rPr>
-        <w:t xml:space="preserve"> to predict the </w:t>
-      </w:r>
-      <w:proofErr w:type="spellStart"/>
-      <w:r>
-        <w:rPr>
-          <w:rFonts w:ascii="Times New Roman" w:hAnsi="Times New Roman" w:cs="Times New Roman"/>
-        </w:rPr>
-        <w:t>AvgFinish</w:t>
-      </w:r>
-      <w:proofErr w:type="spellEnd"/>
-      <w:r>
-        <w:rPr>
-          <w:rFonts w:ascii="Times New Roman" w:hAnsi="Times New Roman" w:cs="Times New Roman"/>
-        </w:rPr>
-        <w:t xml:space="preserve"> of a driver. Report the least squares regression equation of the linear model. </w:t>
-      </w:r>
-    </w:p>
-    <w:p>
-      <w:pPr>
-        <w:rPr>
-          <w:rFonts w:ascii="Times New Roman" w:hAnsi="Times New Roman" w:cs="Times New Roman"/>
-        </w:rPr>
-      </w:pPr>
-    </w:p>
-    <w:p>
-      <w:pPr>
-        <w:rPr>
-          <w:rFonts w:ascii="Times New Roman" w:hAnsi="Times New Roman" w:cs="Times New Roman"/>
-          <w:color w:val="000000" w:themeColor="text1"/>
-        </w:rPr>
-      </w:pPr>
-    </w:p>
-    <w:p>
-      <w:pPr>
-        <w:rPr>
-          <w:rFonts w:ascii="Times New Roman" w:hAnsi="Times New Roman" w:cs="Times New Roman"/>
-          <w:color w:val="000000" w:themeColor="text1"/>
-        </w:rPr>
-      </w:pPr>
-    </w:p>
-    <w:p>
-      <w:pPr>
-        <w:rPr>
-          <w:rFonts w:ascii="Times New Roman" w:hAnsi="Times New Roman" w:cs="Times New Roman"/>
-          <w:color w:val="000000" w:themeColor="text1"/>
-        </w:rPr>
-      </w:pPr>
-    </w:p>
-    <w:p>
-      <w:pPr>
-        <w:rPr>
-          <w:rFonts w:ascii="Times New Roman" w:hAnsi="Times New Roman" w:cs="Times New Roman"/>
-          <w:color w:val="000000" w:themeColor="text1"/>
-        </w:rPr>
-      </w:pPr>
-    </w:p>
-    <w:p>
-      <w:pPr>
-        <w:rPr>
-          <w:rFonts w:ascii="Times New Roman" w:hAnsi="Times New Roman" w:cs="Times New Roman"/>
-          <w:color w:val="000000" w:themeColor="text1"/>
-        </w:rPr>
-      </w:pPr>
-    </w:p>
-    <w:p>
-      <w:pPr>
-        <w:pStyle w:val="ListParagraph"/>
-        <w:rPr>
-          <w:rFonts w:ascii="Times New Roman" w:hAnsi="Times New Roman" w:cs="Times New Roman"/>
-          <w:color w:val="000000" w:themeColor="text1"/>
-        </w:rPr>
-      </w:pPr>
-    </w:p>
-    <w:p>
-      <w:pPr>
-        <w:pStyle w:val="ListParagraph"/>
-        <w:rPr>
-          <w:rFonts w:ascii="Times New Roman" w:hAnsi="Times New Roman" w:cs="Times New Roman"/>
-          <w:color w:val="000000" w:themeColor="text1"/>
-        </w:rPr>
-      </w:pPr>
-    </w:p>
-    <w:p>
-      <w:pPr>
-        <w:pStyle w:val="ListParagraph"/>
-        <w:rPr>
-          <w:rFonts w:ascii="Times New Roman" w:hAnsi="Times New Roman" w:cs="Times New Roman"/>
-          <w:color w:val="000000" w:themeColor="text1"/>
+      <w:r>
+        <w:rPr>
+          <w:rFonts w:ascii="Times New Roman" w:hAnsi="Times New Roman" w:cs="Times New Roman"/>
+        </w:rPr>
+        <w:t xml:space="preserve">. Report the least squares regression equation of the linear model. </w:t>
+      </w:r>
+    </w:p>
+    <w:p>
+      <w:pPr>
+        <w:rPr>
+          <w:rFonts w:ascii="Times New Roman" w:hAnsi="Times New Roman" w:cs="Times New Roman"/>
         </w:rPr>
       </w:pPr>
     </w:p>
@@ -393,60 +343,6 @@
     </w:p>
     <w:p>
       <w:pPr>
-        <w:jc w:val="center"/>
-        <w:rPr>
-          <w:rFonts w:ascii="Times New Roman" w:hAnsi="Times New Roman" w:cs="Times New Roman"/>
-        </w:rPr>
-      </w:pPr>
-    </w:p>
-    <w:p>
-      <w:pPr>
-        <w:rPr>
-          <w:rFonts w:ascii="Times New Roman" w:hAnsi="Times New Roman" w:cs="Times New Roman"/>
-        </w:rPr>
-      </w:pPr>
-    </w:p>
-    <w:p>
-      <w:pPr>
-        <w:rPr>
-          <w:rFonts w:ascii="Times New Roman" w:hAnsi="Times New Roman" w:cs="Times New Roman"/>
-        </w:rPr>
-      </w:pPr>
-    </w:p>
-    <w:p>
-      <w:pPr>
-        <w:rPr>
-          <w:rFonts w:ascii="Times New Roman" w:hAnsi="Times New Roman" w:cs="Times New Roman"/>
-        </w:rPr>
-      </w:pPr>
-    </w:p>
-    <w:p>
-      <w:pPr>
-        <w:pStyle w:val="ListParagraph"/>
-        <w:rPr>
-          <w:rFonts w:ascii="Times New Roman" w:hAnsi="Times New Roman" w:cs="Times New Roman"/>
-          <w:color w:val="FF0000"/>
-        </w:rPr>
-      </w:pPr>
-    </w:p>
-    <w:p>
-      <w:pPr>
-        <w:pStyle w:val="ListParagraph"/>
-        <w:rPr>
-          <w:rFonts w:ascii="Times New Roman" w:hAnsi="Times New Roman" w:cs="Times New Roman"/>
-        </w:rPr>
-      </w:pPr>
-    </w:p>
-    <w:p>
-      <w:pPr>
-        <w:pStyle w:val="ListParagraph"/>
-        <w:rPr>
-          <w:rFonts w:ascii="Times New Roman" w:hAnsi="Times New Roman" w:cs="Times New Roman"/>
-        </w:rPr>
-      </w:pPr>
-    </w:p>
-    <w:p>
-      <w:pPr>
         <w:pStyle w:val="ListParagraph"/>
         <w:numPr>
           <w:ilvl w:val="0"/>
@@ -460,78 +356,187 @@
         <w:rPr>
           <w:rFonts w:ascii="Times New Roman" w:hAnsi="Times New Roman" w:cs="Times New Roman"/>
         </w:rPr>
-        <w:t xml:space="preserve">If the linearity assumption does not hold, a linear model may not be appropriate for dealing with the relationship. One way to fix this is by taking the natural log of the explanatory variable. </w:t>
-      </w:r>
-      <w:r>
-        <w:rPr>
-          <w:rFonts w:ascii="Times New Roman" w:hAnsi="Times New Roman" w:cs="Times New Roman"/>
-        </w:rPr>
+        <w:t>One way to fix th</w:t>
+      </w:r>
+      <w:r>
+        <w:rPr>
+          <w:rFonts w:ascii="Times New Roman" w:hAnsi="Times New Roman" w:cs="Times New Roman"/>
+        </w:rPr>
+        <w:t xml:space="preserve">e lack of linearity </w:t>
+      </w:r>
+      <w:r>
+        <w:rPr>
+          <w:rFonts w:ascii="Times New Roman" w:hAnsi="Times New Roman" w:cs="Times New Roman"/>
+        </w:rPr>
+        <w:t xml:space="preserve">is by </w:t>
+      </w:r>
+      <w:r>
+        <w:rPr>
+          <w:rFonts w:ascii="Times New Roman" w:hAnsi="Times New Roman" w:cs="Times New Roman"/>
+        </w:rPr>
+        <w:t xml:space="preserve">applying a transformation to at least one of the variables used in the model. </w:t>
+      </w:r>
+    </w:p>
+    <w:p>
+      <w:pPr>
+        <w:pStyle w:val="ListParagraph"/>
+        <w:rPr>
+          <w:rFonts w:ascii="Times New Roman" w:hAnsi="Times New Roman" w:cs="Times New Roman"/>
+        </w:rPr>
+      </w:pPr>
+    </w:p>
+    <w:p>
+      <w:pPr>
+        <w:pStyle w:val="ListParagraph"/>
+        <w:numPr>
+          <w:ilvl w:val="1"/>
+          <w:numId w:val="1"/>
+        </w:numPr>
+        <w:rPr>
+          <w:rFonts w:ascii="Times New Roman" w:hAnsi="Times New Roman" w:cs="Times New Roman"/>
+        </w:rPr>
+      </w:pPr>
+      <w:r>
+        <w:rPr>
+          <w:rFonts w:ascii="Times New Roman" w:hAnsi="Times New Roman" w:cs="Times New Roman"/>
+        </w:rPr>
+        <w:t>Use natural logs of driver rating and/or average position to find a combination of variables that display a relationship that should satisfy the linearity assumption.</w:t>
+      </w:r>
+    </w:p>
+    <w:p>
+      <w:pPr>
+        <w:pStyle w:val="ListParagraph"/>
+        <w:rPr>
+          <w:rFonts w:ascii="Times New Roman" w:hAnsi="Times New Roman" w:cs="Times New Roman"/>
+        </w:rPr>
+      </w:pPr>
+    </w:p>
+    <w:p>
+      <w:pPr>
+        <w:pStyle w:val="ListParagraph"/>
+        <w:numPr>
+          <w:ilvl w:val="1"/>
+          <w:numId w:val="1"/>
+        </w:numPr>
+        <w:rPr>
+          <w:rFonts w:ascii="Times New Roman" w:hAnsi="Times New Roman" w:cs="Times New Roman"/>
+        </w:rPr>
+      </w:pPr>
+      <w:r>
+        <w:rPr>
+          <w:rFonts w:ascii="Times New Roman" w:hAnsi="Times New Roman" w:cs="Times New Roman"/>
+        </w:rPr>
+        <w:t>Using proper notation, r</w:t>
+      </w:r>
+      <w:r>
+        <w:rPr>
+          <w:rFonts w:ascii="Times New Roman" w:hAnsi="Times New Roman" w:cs="Times New Roman"/>
+        </w:rPr>
+        <w:t xml:space="preserve">ecord the </w:t>
+      </w:r>
+      <w:r>
+        <w:rPr>
+          <w:rFonts w:ascii="Times New Roman" w:hAnsi="Times New Roman" w:cs="Times New Roman"/>
+        </w:rPr>
+        <w:t>estimated equation for the model that you think best models the relationship between the variables (from those you investigated in the previous question).</w:t>
+      </w:r>
+      <w:r>
+        <w:rPr>
+          <w:rFonts w:ascii="Times New Roman" w:hAnsi="Times New Roman" w:cs="Times New Roman"/>
+        </w:rPr>
+        <w:br w:type="textWrapping" w:clear="all"/>
+      </w:r>
+    </w:p>
+    <w:p>
+      <w:pPr>
+        <w:pStyle w:val="ListParagraph"/>
+        <w:numPr>
+          <w:ilvl w:val="1"/>
+          <w:numId w:val="1"/>
+        </w:numPr>
+        <w:rPr>
+          <w:rFonts w:ascii="Times New Roman" w:hAnsi="Times New Roman" w:cs="Times New Roman"/>
+          <w:color w:val="000000" w:themeColor="text1"/>
+        </w:rPr>
+      </w:pPr>
+      <w:r>
+        <w:rPr>
+          <w:rFonts w:ascii="Times New Roman" w:hAnsi="Times New Roman" w:cs="Times New Roman"/>
+          <w:color w:val="000000" w:themeColor="text1"/>
+        </w:rPr>
+        <w:lastRenderedPageBreak/>
         <w:t>Create a</w:t>
       </w:r>
       <w:r>
         <w:rPr>
           <w:rFonts w:ascii="Times New Roman" w:hAnsi="Times New Roman" w:cs="Times New Roman"/>
-        </w:rPr>
-        <w:t xml:space="preserve"> new scatterplot below that displays the relationship between average finish and the natural log of </w:t>
-      </w:r>
-      <w:proofErr w:type="spellStart"/>
-      <w:r>
-        <w:rPr>
-          <w:rFonts w:ascii="Times New Roman" w:hAnsi="Times New Roman" w:cs="Times New Roman"/>
-        </w:rPr>
-        <w:t>DriverRating</w:t>
-      </w:r>
-      <w:proofErr w:type="spellEnd"/>
-      <w:r>
-        <w:rPr>
-          <w:rFonts w:ascii="Times New Roman" w:hAnsi="Times New Roman" w:cs="Times New Roman"/>
-        </w:rPr>
-        <w:t>. What seems to have changed?</w:t>
-      </w:r>
-    </w:p>
-    <w:p>
-      <w:pPr>
-        <w:jc w:val="center"/>
-        <w:rPr>
-          <w:rFonts w:ascii="Times New Roman" w:hAnsi="Times New Roman" w:cs="Times New Roman"/>
-        </w:rPr>
-      </w:pPr>
-      <w:r>
-        <w:rPr>
-          <w:rFonts w:ascii="Times New Roman" w:hAnsi="Times New Roman" w:cs="Times New Roman"/>
-        </w:rPr>
-        <w:br w:type="textWrapping" w:clear="all"/>
-      </w:r>
-    </w:p>
-    <w:p>
-      <w:pPr>
-        <w:jc w:val="center"/>
-        <w:rPr>
-          <w:rFonts w:ascii="Times New Roman" w:hAnsi="Times New Roman" w:cs="Times New Roman"/>
-        </w:rPr>
-      </w:pPr>
-    </w:p>
-    <w:p>
-      <w:pPr>
-        <w:jc w:val="center"/>
-        <w:rPr>
-          <w:rFonts w:ascii="Times New Roman" w:hAnsi="Times New Roman" w:cs="Times New Roman"/>
-        </w:rPr>
-      </w:pPr>
-    </w:p>
-    <w:p>
-      <w:pPr>
-        <w:jc w:val="center"/>
-        <w:rPr>
-          <w:rFonts w:ascii="Times New Roman" w:hAnsi="Times New Roman" w:cs="Times New Roman"/>
-        </w:rPr>
-      </w:pPr>
-    </w:p>
-    <w:p>
-      <w:pPr>
-        <w:jc w:val="center"/>
-        <w:rPr>
-          <w:rFonts w:ascii="Times New Roman" w:hAnsi="Times New Roman" w:cs="Times New Roman"/>
+          <w:color w:val="000000" w:themeColor="text1"/>
+        </w:rPr>
+        <w:t xml:space="preserve"> </w:t>
+      </w:r>
+      <w:r>
+        <w:rPr>
+          <w:rFonts w:ascii="Times New Roman" w:hAnsi="Times New Roman" w:cs="Times New Roman"/>
+          <w:color w:val="000000" w:themeColor="text1"/>
+        </w:rPr>
+        <w:t xml:space="preserve">new </w:t>
+      </w:r>
+      <w:r>
+        <w:rPr>
+          <w:rFonts w:ascii="Times New Roman" w:hAnsi="Times New Roman" w:cs="Times New Roman"/>
+          <w:color w:val="000000" w:themeColor="text1"/>
+        </w:rPr>
+        <w:t>residual vs. fitted values plot</w:t>
+      </w:r>
+      <w:r>
+        <w:rPr>
+          <w:rFonts w:ascii="Times New Roman" w:hAnsi="Times New Roman" w:cs="Times New Roman"/>
+          <w:color w:val="000000" w:themeColor="text1"/>
+        </w:rPr>
+        <w:t xml:space="preserve"> for the model you chose</w:t>
+      </w:r>
+      <w:r>
+        <w:rPr>
+          <w:rFonts w:ascii="Times New Roman" w:hAnsi="Times New Roman" w:cs="Times New Roman"/>
+          <w:color w:val="000000" w:themeColor="text1"/>
+        </w:rPr>
+        <w:t>.</w:t>
+      </w:r>
+      <w:r>
+        <w:rPr>
+          <w:rFonts w:ascii="Times New Roman" w:hAnsi="Times New Roman" w:cs="Times New Roman"/>
+          <w:color w:val="000000" w:themeColor="text1"/>
+        </w:rPr>
+        <w:t xml:space="preserve"> </w:t>
+      </w:r>
+      <w:r>
+        <w:rPr>
+          <w:rFonts w:ascii="Times New Roman" w:hAnsi="Times New Roman" w:cs="Times New Roman"/>
+          <w:color w:val="000000" w:themeColor="text1"/>
+        </w:rPr>
+        <w:t>D</w:t>
+      </w:r>
+      <w:r>
+        <w:rPr>
+          <w:rFonts w:ascii="Times New Roman" w:hAnsi="Times New Roman" w:cs="Times New Roman"/>
+          <w:color w:val="000000" w:themeColor="text1"/>
+        </w:rPr>
+        <w:t xml:space="preserve">oes the linearity assumption seem to be met now? How has the transformation altered the model? </w:t>
+      </w:r>
+      <w:r>
+        <w:rPr>
+          <w:rFonts w:ascii="Times New Roman" w:hAnsi="Times New Roman" w:cs="Times New Roman"/>
+          <w:color w:val="000000" w:themeColor="text1"/>
+        </w:rPr>
+        <w:t>Are there any new issues?</w:t>
+      </w:r>
+    </w:p>
+    <w:p>
+      <w:pPr>
+        <w:pStyle w:val="ListParagraph"/>
+        <w:rPr>
+          <w:rFonts w:ascii="Times New Roman" w:hAnsi="Times New Roman" w:cs="Times New Roman"/>
+          <w:color w:val="000000" w:themeColor="text1"/>
         </w:rPr>
       </w:pPr>
     </w:p>
@@ -550,131 +555,186 @@
         <w:rPr>
           <w:rFonts w:ascii="Times New Roman" w:hAnsi="Times New Roman" w:cs="Times New Roman"/>
         </w:rPr>
-        <w:t xml:space="preserve">Recreate the model </w:t>
-      </w:r>
-      <w:r>
-        <w:rPr>
-          <w:rFonts w:ascii="Times New Roman" w:hAnsi="Times New Roman" w:cs="Times New Roman"/>
-        </w:rPr>
-        <w:t xml:space="preserve">using the natural log of </w:t>
-      </w:r>
-      <w:proofErr w:type="spellStart"/>
-      <w:r>
-        <w:rPr>
-          <w:rFonts w:ascii="Times New Roman" w:hAnsi="Times New Roman" w:cs="Times New Roman"/>
-        </w:rPr>
-        <w:t>DriverRating</w:t>
-      </w:r>
-      <w:proofErr w:type="spellEnd"/>
-      <w:r>
-        <w:rPr>
-          <w:rFonts w:ascii="Times New Roman" w:hAnsi="Times New Roman" w:cs="Times New Roman"/>
-        </w:rPr>
-        <w:t xml:space="preserve"> to predict </w:t>
-      </w:r>
-      <w:proofErr w:type="spellStart"/>
-      <w:r>
-        <w:rPr>
-          <w:rFonts w:ascii="Times New Roman" w:hAnsi="Times New Roman" w:cs="Times New Roman"/>
-        </w:rPr>
-        <w:t>AvgFinish</w:t>
-      </w:r>
-      <w:proofErr w:type="spellEnd"/>
-      <w:r>
-        <w:rPr>
-          <w:rFonts w:ascii="Times New Roman" w:hAnsi="Times New Roman" w:cs="Times New Roman"/>
-        </w:rPr>
-        <w:t xml:space="preserve"> of a driver </w:t>
-      </w:r>
-      <w:r>
-        <w:rPr>
-          <w:rFonts w:ascii="Times New Roman" w:hAnsi="Times New Roman" w:cs="Times New Roman"/>
-        </w:rPr>
-        <w:t>and r</w:t>
-      </w:r>
-      <w:r>
-        <w:rPr>
-          <w:rFonts w:ascii="Times New Roman" w:hAnsi="Times New Roman" w:cs="Times New Roman"/>
-        </w:rPr>
-        <w:t xml:space="preserve">eport the new least squares regression equation of the model. How has the size of </w:t>
-      </w:r>
-      <w:r>
-        <w:rPr>
-          <w:rFonts w:ascii="Times New Roman" w:hAnsi="Times New Roman" w:cs="Times New Roman"/>
-        </w:rPr>
-        <w:t xml:space="preserve">a typical </w:t>
-      </w:r>
-      <w:r>
-        <w:rPr>
-          <w:rFonts w:ascii="Times New Roman" w:hAnsi="Times New Roman" w:cs="Times New Roman"/>
-        </w:rPr>
-        <w:t xml:space="preserve">error </w:t>
-      </w:r>
-      <w:r>
-        <w:rPr>
-          <w:rFonts w:ascii="Times New Roman" w:hAnsi="Times New Roman" w:cs="Times New Roman"/>
-        </w:rPr>
-        <w:t>changed</w:t>
-      </w:r>
-      <w:r>
-        <w:rPr>
-          <w:rFonts w:ascii="Times New Roman" w:hAnsi="Times New Roman" w:cs="Times New Roman"/>
-        </w:rPr>
-        <w:t>?</w:t>
-      </w:r>
-    </w:p>
-    <w:p>
-      <w:pPr>
-        <w:rPr>
-          <w:rFonts w:ascii="Times New Roman" w:hAnsi="Times New Roman" w:cs="Times New Roman"/>
-        </w:rPr>
-      </w:pPr>
-    </w:p>
-    <w:p>
-      <w:pPr>
-        <w:rPr>
-          <w:rFonts w:ascii="Times New Roman" w:eastAsiaTheme="minorEastAsia" w:hAnsi="Times New Roman" w:cs="Times New Roman"/>
-          <w:color w:val="FF0000"/>
-        </w:rPr>
-      </w:pPr>
-    </w:p>
-    <w:p>
-      <w:pPr>
-        <w:rPr>
-          <w:rFonts w:ascii="Times New Roman" w:eastAsiaTheme="minorEastAsia" w:hAnsi="Times New Roman" w:cs="Times New Roman"/>
-        </w:rPr>
-      </w:pPr>
-    </w:p>
-    <w:p>
-      <w:pPr>
-        <w:rPr>
-          <w:rFonts w:ascii="Times New Roman" w:eastAsiaTheme="minorEastAsia" w:hAnsi="Times New Roman" w:cs="Times New Roman"/>
-        </w:rPr>
-      </w:pPr>
-    </w:p>
-    <w:p>
-      <w:pPr>
-        <w:rPr>
-          <w:rFonts w:ascii="Times New Roman" w:eastAsiaTheme="minorEastAsia" w:hAnsi="Times New Roman" w:cs="Times New Roman"/>
-        </w:rPr>
-      </w:pPr>
-    </w:p>
-    <w:p>
-      <w:pPr>
-        <w:rPr>
-          <w:rFonts w:ascii="Times New Roman" w:eastAsiaTheme="minorEastAsia" w:hAnsi="Times New Roman" w:cs="Times New Roman"/>
-        </w:rPr>
-      </w:pPr>
-    </w:p>
-    <w:p>
-      <w:pPr>
-        <w:rPr>
-          <w:rFonts w:ascii="Times New Roman" w:eastAsiaTheme="minorEastAsia" w:hAnsi="Times New Roman" w:cs="Times New Roman"/>
-        </w:rPr>
-      </w:pPr>
-    </w:p>
-    <w:p>
-      <w:pPr>
+        <w:t>Another method of transforming the data is by taking the square root of our variable</w:t>
+      </w:r>
+      <w:r>
+        <w:rPr>
+          <w:rFonts w:ascii="Times New Roman" w:hAnsi="Times New Roman" w:cs="Times New Roman"/>
+        </w:rPr>
+        <w:t>(s)</w:t>
+      </w:r>
+      <w:r>
+        <w:rPr>
+          <w:rFonts w:ascii="Times New Roman" w:hAnsi="Times New Roman" w:cs="Times New Roman"/>
+        </w:rPr>
+        <w:t xml:space="preserve">. </w:t>
+      </w:r>
+    </w:p>
+    <w:p>
+      <w:pPr>
+        <w:pStyle w:val="ListParagraph"/>
+        <w:ind w:left="1440"/>
+        <w:rPr>
+          <w:rFonts w:ascii="Times New Roman" w:hAnsi="Times New Roman" w:cs="Times New Roman"/>
+        </w:rPr>
+      </w:pPr>
+    </w:p>
+    <w:p>
+      <w:pPr>
+        <w:pStyle w:val="ListParagraph"/>
+        <w:numPr>
+          <w:ilvl w:val="1"/>
+          <w:numId w:val="1"/>
+        </w:numPr>
+        <w:rPr>
+          <w:rFonts w:ascii="Times New Roman" w:hAnsi="Times New Roman" w:cs="Times New Roman"/>
+        </w:rPr>
+      </w:pPr>
+      <w:r>
+        <w:rPr>
+          <w:rFonts w:ascii="Times New Roman" w:hAnsi="Times New Roman" w:cs="Times New Roman"/>
+        </w:rPr>
+        <w:t xml:space="preserve">Use </w:t>
+      </w:r>
+      <w:r>
+        <w:rPr>
+          <w:rFonts w:ascii="Times New Roman" w:hAnsi="Times New Roman" w:cs="Times New Roman"/>
+        </w:rPr>
+        <w:t xml:space="preserve">square roots </w:t>
+      </w:r>
+      <w:r>
+        <w:rPr>
+          <w:rFonts w:ascii="Times New Roman" w:hAnsi="Times New Roman" w:cs="Times New Roman"/>
+        </w:rPr>
+        <w:t>of driver rating and/or average position to find a combination of variables that display a relationship that should satisfy the linearity assumption.</w:t>
+      </w:r>
+    </w:p>
+    <w:p>
+      <w:pPr>
+        <w:pStyle w:val="ListParagraph"/>
+        <w:rPr>
+          <w:rFonts w:ascii="Times New Roman" w:hAnsi="Times New Roman" w:cs="Times New Roman"/>
+        </w:rPr>
+      </w:pPr>
+    </w:p>
+    <w:p>
+      <w:pPr>
+        <w:pStyle w:val="ListParagraph"/>
+        <w:numPr>
+          <w:ilvl w:val="1"/>
+          <w:numId w:val="1"/>
+        </w:numPr>
+        <w:rPr>
+          <w:rFonts w:ascii="Times New Roman" w:hAnsi="Times New Roman" w:cs="Times New Roman"/>
+        </w:rPr>
+      </w:pPr>
+      <w:r>
+        <w:rPr>
+          <w:rFonts w:ascii="Times New Roman" w:hAnsi="Times New Roman" w:cs="Times New Roman"/>
+        </w:rPr>
+        <w:t>Using proper notation, record the estimated equation for the model</w:t>
+      </w:r>
+      <w:r>
+        <w:rPr>
+          <w:rFonts w:ascii="Times New Roman" w:hAnsi="Times New Roman" w:cs="Times New Roman"/>
+        </w:rPr>
+        <w:t xml:space="preserve"> (using square roots) </w:t>
+      </w:r>
+      <w:r>
+        <w:rPr>
+          <w:rFonts w:ascii="Times New Roman" w:hAnsi="Times New Roman" w:cs="Times New Roman"/>
+        </w:rPr>
+        <w:t>that you think best models the relationship between the variables.</w:t>
+      </w:r>
+    </w:p>
+    <w:p>
+      <w:pPr>
+        <w:pStyle w:val="ListParagraph"/>
+        <w:rPr>
+          <w:rFonts w:ascii="Times New Roman" w:hAnsi="Times New Roman" w:cs="Times New Roman"/>
+        </w:rPr>
+      </w:pPr>
+    </w:p>
+    <w:p>
+      <w:pPr>
+        <w:pStyle w:val="ListParagraph"/>
+        <w:numPr>
+          <w:ilvl w:val="1"/>
+          <w:numId w:val="1"/>
+        </w:numPr>
+        <w:rPr>
+          <w:rFonts w:ascii="Times New Roman" w:hAnsi="Times New Roman" w:cs="Times New Roman"/>
+          <w:color w:val="000000" w:themeColor="text1"/>
+        </w:rPr>
+      </w:pPr>
+      <w:r>
+        <w:rPr>
+          <w:rFonts w:ascii="Times New Roman" w:hAnsi="Times New Roman" w:cs="Times New Roman"/>
+          <w:color w:val="000000" w:themeColor="text1"/>
+        </w:rPr>
+        <w:t>Create a</w:t>
+      </w:r>
+      <w:r>
+        <w:rPr>
+          <w:rFonts w:ascii="Times New Roman" w:hAnsi="Times New Roman" w:cs="Times New Roman"/>
+          <w:color w:val="000000" w:themeColor="text1"/>
+        </w:rPr>
+        <w:t xml:space="preserve"> </w:t>
+      </w:r>
+      <w:r>
+        <w:rPr>
+          <w:rFonts w:ascii="Times New Roman" w:hAnsi="Times New Roman" w:cs="Times New Roman"/>
+          <w:color w:val="000000" w:themeColor="text1"/>
+        </w:rPr>
+        <w:t xml:space="preserve">new </w:t>
+      </w:r>
+      <w:r>
+        <w:rPr>
+          <w:rFonts w:ascii="Times New Roman" w:hAnsi="Times New Roman" w:cs="Times New Roman"/>
+          <w:color w:val="000000" w:themeColor="text1"/>
+        </w:rPr>
+        <w:t>residual vs. fitted values plot</w:t>
+      </w:r>
+      <w:r>
+        <w:rPr>
+          <w:rFonts w:ascii="Times New Roman" w:hAnsi="Times New Roman" w:cs="Times New Roman"/>
+          <w:color w:val="000000" w:themeColor="text1"/>
+        </w:rPr>
+        <w:t xml:space="preserve"> for the model you chose.</w:t>
+      </w:r>
+      <w:r>
+        <w:rPr>
+          <w:rFonts w:ascii="Times New Roman" w:hAnsi="Times New Roman" w:cs="Times New Roman"/>
+          <w:color w:val="000000" w:themeColor="text1"/>
+        </w:rPr>
+        <w:t xml:space="preserve"> </w:t>
+      </w:r>
+      <w:r>
+        <w:rPr>
+          <w:rFonts w:ascii="Times New Roman" w:hAnsi="Times New Roman" w:cs="Times New Roman"/>
+          <w:color w:val="000000" w:themeColor="text1"/>
+        </w:rPr>
+        <w:t>D</w:t>
+      </w:r>
+      <w:r>
+        <w:rPr>
+          <w:rFonts w:ascii="Times New Roman" w:hAnsi="Times New Roman" w:cs="Times New Roman"/>
+          <w:color w:val="000000" w:themeColor="text1"/>
+        </w:rPr>
+        <w:t xml:space="preserve">oes the linearity assumption seem to be met now? How has the transformation altered the model? </w:t>
+      </w:r>
+      <w:r>
+        <w:rPr>
+          <w:rFonts w:ascii="Times New Roman" w:hAnsi="Times New Roman" w:cs="Times New Roman"/>
+          <w:color w:val="000000" w:themeColor="text1"/>
+        </w:rPr>
+        <w:t>Are there any new issues?</w:t>
+      </w:r>
+    </w:p>
+    <w:p>
+      <w:pPr>
+        <w:pStyle w:val="ListParagraph"/>
+        <w:ind w:left="1440"/>
         <w:rPr>
           <w:rFonts w:ascii="Times New Roman" w:hAnsi="Times New Roman" w:cs="Times New Roman"/>
         </w:rPr>
@@ -689,6 +749,98 @@
         </w:numPr>
         <w:rPr>
           <w:rFonts w:ascii="Times New Roman" w:hAnsi="Times New Roman" w:cs="Times New Roman"/>
+        </w:rPr>
+      </w:pPr>
+      <w:r>
+        <w:rPr>
+          <w:rFonts w:ascii="Times New Roman" w:hAnsi="Times New Roman" w:cs="Times New Roman"/>
+        </w:rPr>
+        <w:t xml:space="preserve">Another way to deal with </w:t>
+      </w:r>
+      <w:r>
+        <w:rPr>
+          <w:rFonts w:ascii="Times New Roman" w:hAnsi="Times New Roman" w:cs="Times New Roman"/>
+        </w:rPr>
+        <w:t xml:space="preserve">curvature in a relationship is to use polynomial regression.  </w:t>
+      </w:r>
+    </w:p>
+    <w:p>
+      <w:pPr>
+        <w:pStyle w:val="ListParagraph"/>
+        <w:ind w:left="1440"/>
+        <w:rPr>
+          <w:rFonts w:ascii="Times New Roman" w:hAnsi="Times New Roman" w:cs="Times New Roman"/>
+        </w:rPr>
+      </w:pPr>
+    </w:p>
+    <w:p>
+      <w:pPr>
+        <w:pStyle w:val="ListParagraph"/>
+        <w:numPr>
+          <w:ilvl w:val="1"/>
+          <w:numId w:val="1"/>
+        </w:numPr>
+        <w:rPr>
+          <w:rFonts w:ascii="Times New Roman" w:hAnsi="Times New Roman" w:cs="Times New Roman"/>
+        </w:rPr>
+      </w:pPr>
+      <w:r>
+        <w:rPr>
+          <w:rFonts w:ascii="Times New Roman" w:hAnsi="Times New Roman" w:cs="Times New Roman"/>
+        </w:rPr>
+        <w:t>Investigate models such as quadratic and cubic regression to see if a polynomial can adequately model the relationship between driver rating and average position.</w:t>
+      </w:r>
+    </w:p>
+    <w:p>
+      <w:pPr>
+        <w:pStyle w:val="ListParagraph"/>
+        <w:rPr>
+          <w:rFonts w:ascii="Times New Roman" w:hAnsi="Times New Roman" w:cs="Times New Roman"/>
+        </w:rPr>
+      </w:pPr>
+    </w:p>
+    <w:p>
+      <w:pPr>
+        <w:pStyle w:val="ListParagraph"/>
+        <w:numPr>
+          <w:ilvl w:val="1"/>
+          <w:numId w:val="1"/>
+        </w:numPr>
+        <w:rPr>
+          <w:rFonts w:ascii="Times New Roman" w:hAnsi="Times New Roman" w:cs="Times New Roman"/>
+        </w:rPr>
+      </w:pPr>
+      <w:r>
+        <w:rPr>
+          <w:rFonts w:ascii="Times New Roman" w:hAnsi="Times New Roman" w:cs="Times New Roman"/>
+        </w:rPr>
+        <w:t xml:space="preserve">Using proper notation, record the estimated equation for the polynomial regression model </w:t>
+      </w:r>
+      <w:r>
+        <w:rPr>
+          <w:rFonts w:ascii="Times New Roman" w:hAnsi="Times New Roman" w:cs="Times New Roman"/>
+        </w:rPr>
+        <w:t>that you think best models the relationship between the variables.</w:t>
+      </w:r>
+    </w:p>
+    <w:p>
+      <w:pPr>
+        <w:pStyle w:val="ListParagraph"/>
+        <w:rPr>
+          <w:rFonts w:ascii="Times New Roman" w:hAnsi="Times New Roman" w:cs="Times New Roman"/>
+          <w:color w:val="FF0000"/>
+        </w:rPr>
+      </w:pPr>
+    </w:p>
+    <w:p>
+      <w:pPr>
+        <w:pStyle w:val="ListParagraph"/>
+        <w:numPr>
+          <w:ilvl w:val="1"/>
+          <w:numId w:val="1"/>
+        </w:numPr>
+        <w:rPr>
+          <w:rFonts w:ascii="Times New Roman" w:hAnsi="Times New Roman" w:cs="Times New Roman"/>
           <w:color w:val="000000" w:themeColor="text1"/>
         </w:rPr>
       </w:pPr>
@@ -725,7 +877,21 @@
           <w:rFonts w:ascii="Times New Roman" w:hAnsi="Times New Roman" w:cs="Times New Roman"/>
           <w:color w:val="000000" w:themeColor="text1"/>
         </w:rPr>
-        <w:t>.</w:t>
+        <w:t xml:space="preserve"> for the </w:t>
+      </w:r>
+      <w:r>
+        <w:rPr>
+          <w:rFonts w:ascii="Times New Roman" w:hAnsi="Times New Roman" w:cs="Times New Roman"/>
+          <w:color w:val="000000" w:themeColor="text1"/>
+        </w:rPr>
+        <w:t xml:space="preserve">polynomial </w:t>
+      </w:r>
+      <w:r>
+        <w:rPr>
+          <w:rFonts w:ascii="Times New Roman" w:hAnsi="Times New Roman" w:cs="Times New Roman"/>
+          <w:color w:val="000000" w:themeColor="text1"/>
+        </w:rPr>
+        <w:t>model you chose.</w:t>
       </w:r>
       <w:r>
         <w:rPr>
@@ -748,71 +914,13 @@
         </w:rPr>
         <w:t xml:space="preserve">oes the linearity assumption seem to be met now? How has the transformation altered the model? </w:t>
       </w:r>
-    </w:p>
-    <w:p>
-      <w:pPr>
-        <w:pStyle w:val="ListParagraph"/>
-        <w:rPr>
-          <w:rFonts w:ascii="Times New Roman" w:hAnsi="Times New Roman" w:cs="Times New Roman"/>
-          <w:color w:val="000000" w:themeColor="text1"/>
-        </w:rPr>
-      </w:pPr>
-    </w:p>
-    <w:p>
-      <w:pPr>
-        <w:pStyle w:val="ListParagraph"/>
-        <w:rPr>
-          <w:rFonts w:ascii="Times New Roman" w:hAnsi="Times New Roman" w:cs="Times New Roman"/>
-          <w:color w:val="FF0000"/>
-        </w:rPr>
-      </w:pPr>
-    </w:p>
-    <w:p>
-      <w:pPr>
-        <w:pStyle w:val="ListParagraph"/>
-        <w:rPr>
-          <w:rFonts w:ascii="Times New Roman" w:hAnsi="Times New Roman" w:cs="Times New Roman"/>
-          <w:color w:val="FF0000"/>
-        </w:rPr>
-      </w:pPr>
-    </w:p>
-    <w:p>
-      <w:pPr>
-        <w:pStyle w:val="ListParagraph"/>
-        <w:rPr>
-          <w:rFonts w:ascii="Times New Roman" w:hAnsi="Times New Roman" w:cs="Times New Roman"/>
-        </w:rPr>
-      </w:pPr>
-    </w:p>
-    <w:p>
-      <w:pPr>
-        <w:pStyle w:val="ListParagraph"/>
-        <w:rPr>
-          <w:rFonts w:ascii="Times New Roman" w:hAnsi="Times New Roman" w:cs="Times New Roman"/>
-        </w:rPr>
-      </w:pPr>
-    </w:p>
-    <w:p>
-      <w:pPr>
-        <w:rPr>
-          <w:rFonts w:ascii="Times New Roman" w:hAnsi="Times New Roman" w:cs="Times New Roman"/>
-        </w:rPr>
-      </w:pPr>
-    </w:p>
-    <w:p>
-      <w:pPr>
-        <w:rPr>
-          <w:rFonts w:ascii="Times New Roman" w:hAnsi="Times New Roman" w:cs="Times New Roman"/>
-        </w:rPr>
-      </w:pPr>
-    </w:p>
-    <w:p>
-      <w:pPr>
-        <w:pStyle w:val="ListParagraph"/>
-        <w:rPr>
-          <w:rFonts w:ascii="Times New Roman" w:hAnsi="Times New Roman" w:cs="Times New Roman"/>
-        </w:rPr>
-      </w:pPr>
+      <w:r>
+        <w:rPr>
+          <w:rFonts w:ascii="Times New Roman" w:hAnsi="Times New Roman" w:cs="Times New Roman"/>
+          <w:color w:val="000000" w:themeColor="text1"/>
+        </w:rPr>
+        <w:t>Are there any new issues?</w:t>
+      </w:r>
     </w:p>
     <w:p>
       <w:pPr>
@@ -837,64 +945,8 @@
         <w:rPr>
           <w:rFonts w:ascii="Times New Roman" w:hAnsi="Times New Roman" w:cs="Times New Roman"/>
         </w:rPr>
-        <w:t xml:space="preserve">Another method of transforming the data is by taking the square root of our explanatory variable. Now using the square root of driver rating, </w:t>
-      </w:r>
-      <w:r>
-        <w:rPr>
-          <w:rFonts w:ascii="Times New Roman" w:hAnsi="Times New Roman" w:cs="Times New Roman"/>
-        </w:rPr>
-        <w:t xml:space="preserve">create a </w:t>
-      </w:r>
-      <w:r>
-        <w:rPr>
-          <w:rFonts w:ascii="Times New Roman" w:hAnsi="Times New Roman" w:cs="Times New Roman"/>
-        </w:rPr>
-        <w:t>scatterplot and residuals vs. fitted values plot below. How has this transformation impacted the linearity of the relationship?</w:t>
-      </w:r>
-    </w:p>
-    <w:p>
-      <w:pPr>
-        <w:rPr>
-          <w:rFonts w:ascii="Times New Roman" w:hAnsi="Times New Roman" w:cs="Times New Roman"/>
-          <w:color w:val="FF0000"/>
-        </w:rPr>
-      </w:pPr>
-    </w:p>
-    <w:p>
-      <w:pPr>
-        <w:rPr>
-          <w:rFonts w:ascii="Times New Roman" w:hAnsi="Times New Roman" w:cs="Times New Roman"/>
-          <w:color w:val="FF0000"/>
-        </w:rPr>
-      </w:pPr>
-    </w:p>
-    <w:p>
-      <w:pPr>
-        <w:rPr>
-          <w:rFonts w:ascii="Times New Roman" w:hAnsi="Times New Roman" w:cs="Times New Roman"/>
-        </w:rPr>
-      </w:pPr>
-    </w:p>
-    <w:p>
-      <w:pPr>
-        <w:rPr>
-          <w:rFonts w:ascii="Times New Roman" w:hAnsi="Times New Roman" w:cs="Times New Roman"/>
-        </w:rPr>
-      </w:pPr>
-    </w:p>
-    <w:p>
-      <w:pPr>
-        <w:rPr>
-          <w:rFonts w:ascii="Times New Roman" w:hAnsi="Times New Roman" w:cs="Times New Roman"/>
-        </w:rPr>
-      </w:pPr>
-    </w:p>
-    <w:p>
-      <w:pPr>
-        <w:rPr>
-          <w:rFonts w:ascii="Times New Roman" w:hAnsi="Times New Roman" w:cs="Times New Roman"/>
-        </w:rPr>
-      </w:pPr>
+        <w:t>Which of the three models, log-transformation, square root-transformation, or polynomial regression, do you think is the best model? You should justify your answer using statistically sound methods. (e.g., by assessing model assumptions, strength of fit, ease of use)</w:t>
+      </w:r>
     </w:p>
     <w:p>
       <w:pPr>
@@ -918,65 +970,8 @@
         <w:rPr>
           <w:rFonts w:ascii="Times New Roman" w:hAnsi="Times New Roman" w:cs="Times New Roman"/>
         </w:rPr>
-        <w:t xml:space="preserve">Report the least squares regression equation of this transformed relationship. </w:t>
-      </w:r>
-    </w:p>
-    <w:p>
-      <w:pPr>
-        <w:rPr>
-          <w:rFonts w:ascii="Times New Roman" w:hAnsi="Times New Roman" w:cs="Times New Roman"/>
-        </w:rPr>
-      </w:pPr>
-    </w:p>
-    <w:p>
-      <w:pPr>
-        <w:rPr>
-          <w:rFonts w:ascii="Times New Roman" w:eastAsiaTheme="minorEastAsia" w:hAnsi="Times New Roman" w:cs="Times New Roman"/>
-          <w:color w:val="FF0000"/>
-        </w:rPr>
-      </w:pPr>
-    </w:p>
-    <w:p>
-      <w:pPr>
-        <w:rPr>
-          <w:rFonts w:ascii="Times New Roman" w:eastAsiaTheme="minorEastAsia" w:hAnsi="Times New Roman" w:cs="Times New Roman"/>
-        </w:rPr>
-      </w:pPr>
-    </w:p>
-    <w:p>
-      <w:pPr>
-        <w:rPr>
-          <w:rFonts w:ascii="Times New Roman" w:eastAsiaTheme="minorEastAsia" w:hAnsi="Times New Roman" w:cs="Times New Roman"/>
-        </w:rPr>
-      </w:pPr>
-    </w:p>
-    <w:p>
-      <w:pPr>
-        <w:rPr>
-          <w:rFonts w:ascii="Times New Roman" w:hAnsi="Times New Roman" w:cs="Times New Roman"/>
-        </w:rPr>
-      </w:pPr>
-    </w:p>
-    <w:p>
-      <w:pPr>
-        <w:rPr>
-          <w:rFonts w:ascii="Times New Roman" w:hAnsi="Times New Roman" w:cs="Times New Roman"/>
-        </w:rPr>
-      </w:pPr>
-    </w:p>
-    <w:p>
-      <w:pPr>
-        <w:rPr>
-          <w:rFonts w:ascii="Times New Roman" w:hAnsi="Times New Roman" w:cs="Times New Roman"/>
-        </w:rPr>
-      </w:pPr>
-    </w:p>
-    <w:p>
-      <w:pPr>
-        <w:rPr>
-          <w:rFonts w:ascii="Times New Roman" w:hAnsi="Times New Roman" w:cs="Times New Roman"/>
-        </w:rPr>
-      </w:pPr>
+        <w:t xml:space="preserve">In 2022, Ross Chastain had a driver rating of 92.8 points. Using all three model equations, provide a prediction for Chastain’s average finish for the season. </w:t>
+      </w:r>
     </w:p>
     <w:p>
       <w:pPr>
@@ -1000,205 +995,11 @@
         <w:rPr>
           <w:rFonts w:ascii="Times New Roman" w:hAnsi="Times New Roman" w:cs="Times New Roman"/>
         </w:rPr>
-        <w:t>Does this model using the square root of driver rating seem to be better or worse than the model using the natural log of driver rating? Explain the reasoning for your conclusion.</w:t>
-      </w:r>
-    </w:p>
-    <w:p>
-      <w:pPr>
-        <w:rPr>
-          <w:rFonts w:ascii="Times New Roman" w:hAnsi="Times New Roman" w:cs="Times New Roman"/>
-        </w:rPr>
-      </w:pPr>
-    </w:p>
-    <w:p>
-      <w:pPr>
-        <w:pStyle w:val="ListParagraph"/>
-        <w:rPr>
-          <w:rFonts w:ascii="Times New Roman" w:hAnsi="Times New Roman" w:cs="Times New Roman"/>
-          <w:color w:val="FF0000"/>
-        </w:rPr>
-      </w:pPr>
-    </w:p>
-    <w:p>
-      <w:pPr>
-        <w:pStyle w:val="ListParagraph"/>
-        <w:rPr>
-          <w:rFonts w:ascii="Times New Roman" w:hAnsi="Times New Roman" w:cs="Times New Roman"/>
-          <w:color w:val="FF0000"/>
-        </w:rPr>
-      </w:pPr>
-    </w:p>
-    <w:p>
-      <w:pPr>
-        <w:pStyle w:val="ListParagraph"/>
-        <w:rPr>
-          <w:rFonts w:ascii="Times New Roman" w:hAnsi="Times New Roman" w:cs="Times New Roman"/>
-          <w:color w:val="FF0000"/>
-        </w:rPr>
-      </w:pPr>
-    </w:p>
-    <w:p>
-      <w:pPr>
-        <w:pStyle w:val="ListParagraph"/>
-        <w:rPr>
-          <w:rFonts w:ascii="Times New Roman" w:hAnsi="Times New Roman" w:cs="Times New Roman"/>
-        </w:rPr>
-      </w:pPr>
-    </w:p>
-    <w:p>
-      <w:pPr>
-        <w:pStyle w:val="ListParagraph"/>
-        <w:rPr>
-          <w:rFonts w:ascii="Times New Roman" w:hAnsi="Times New Roman" w:cs="Times New Roman"/>
-        </w:rPr>
-      </w:pPr>
-    </w:p>
-    <w:p>
-      <w:pPr>
-        <w:pStyle w:val="ListParagraph"/>
-        <w:rPr>
-          <w:rFonts w:ascii="Times New Roman" w:hAnsi="Times New Roman" w:cs="Times New Roman"/>
-        </w:rPr>
-      </w:pPr>
-    </w:p>
-    <w:p>
-      <w:pPr>
-        <w:pStyle w:val="ListParagraph"/>
-        <w:rPr>
-          <w:rFonts w:ascii="Times New Roman" w:hAnsi="Times New Roman" w:cs="Times New Roman"/>
-        </w:rPr>
-      </w:pPr>
-    </w:p>
-    <w:p>
-      <w:pPr>
-        <w:pStyle w:val="ListParagraph"/>
-        <w:numPr>
-          <w:ilvl w:val="0"/>
-          <w:numId w:val="1"/>
-        </w:numPr>
-        <w:rPr>
-          <w:rFonts w:ascii="Times New Roman" w:hAnsi="Times New Roman" w:cs="Times New Roman"/>
-        </w:rPr>
-      </w:pPr>
-      <w:r>
-        <w:rPr>
-          <w:rFonts w:ascii="Times New Roman" w:hAnsi="Times New Roman" w:cs="Times New Roman"/>
-        </w:rPr>
-        <w:t xml:space="preserve">In 2022, Ross Chastain had a driver rating of 92.8 points. Using all three model equations, provide a prediction for Chastain’s average finish for the season. </w:t>
-      </w:r>
-    </w:p>
-    <w:p>
-      <w:pPr>
-        <w:rPr>
-          <w:rFonts w:ascii="Times New Roman" w:hAnsi="Times New Roman" w:cs="Times New Roman"/>
-        </w:rPr>
-      </w:pPr>
-    </w:p>
-    <w:p>
-      <w:pPr>
-        <w:rPr>
-          <w:rFonts w:ascii="Times New Roman" w:hAnsi="Times New Roman" w:cs="Times New Roman"/>
-        </w:rPr>
-      </w:pPr>
-    </w:p>
-    <w:p>
-      <w:pPr>
-        <w:rPr>
-          <w:rFonts w:ascii="Times New Roman" w:hAnsi="Times New Roman" w:cs="Times New Roman"/>
-        </w:rPr>
-      </w:pPr>
-    </w:p>
-    <w:p>
-      <w:pPr>
-        <w:rPr>
-          <w:rFonts w:ascii="Times New Roman" w:hAnsi="Times New Roman" w:cs="Times New Roman"/>
-        </w:rPr>
-      </w:pPr>
-    </w:p>
-    <w:p>
-      <w:pPr>
-        <w:rPr>
-          <w:rFonts w:ascii="Times New Roman" w:hAnsi="Times New Roman" w:cs="Times New Roman"/>
-        </w:rPr>
-      </w:pPr>
-    </w:p>
-    <w:p>
-      <w:pPr>
-        <w:rPr>
-          <w:rFonts w:ascii="Times New Roman" w:hAnsi="Times New Roman" w:cs="Times New Roman"/>
-        </w:rPr>
-      </w:pPr>
-    </w:p>
-    <w:p>
-      <w:pPr>
-        <w:rPr>
-          <w:rFonts w:ascii="Times New Roman" w:hAnsi="Times New Roman" w:cs="Times New Roman"/>
-        </w:rPr>
-      </w:pPr>
-    </w:p>
-    <w:p>
-      <w:pPr>
-        <w:rPr>
-          <w:rFonts w:ascii="Times New Roman" w:hAnsi="Times New Roman" w:cs="Times New Roman"/>
-        </w:rPr>
-      </w:pPr>
-    </w:p>
-    <w:p>
-      <w:pPr>
-        <w:pStyle w:val="ListParagraph"/>
-        <w:numPr>
-          <w:ilvl w:val="0"/>
-          <w:numId w:val="1"/>
-        </w:numPr>
-        <w:rPr>
-          <w:rFonts w:ascii="Times New Roman" w:hAnsi="Times New Roman" w:cs="Times New Roman"/>
-        </w:rPr>
-      </w:pPr>
-      <w:proofErr w:type="gramStart"/>
-      <w:r>
-        <w:rPr>
-          <w:rFonts w:ascii="Times New Roman" w:hAnsi="Times New Roman" w:cs="Times New Roman"/>
-        </w:rPr>
-        <w:t>In reality, Ross Chastain</w:t>
-      </w:r>
-      <w:proofErr w:type="gramEnd"/>
-      <w:r>
-        <w:rPr>
-          <w:rFonts w:ascii="Times New Roman" w:hAnsi="Times New Roman" w:cs="Times New Roman"/>
-        </w:rPr>
-        <w:t xml:space="preserve"> ended the 2022 season with an average finish of 14.2 Calculate the residual for each of your estimates. </w:t>
-      </w:r>
-    </w:p>
-    <w:p>
-      <w:pPr>
-        <w:pStyle w:val="ListParagraph"/>
-        <w:rPr>
-          <w:rFonts w:ascii="Times New Roman" w:hAnsi="Times New Roman" w:cs="Times New Roman"/>
-          <w:color w:val="FF0000"/>
-        </w:rPr>
-      </w:pPr>
-    </w:p>
-    <w:p>
-      <w:pPr>
-        <w:pStyle w:val="ListParagraph"/>
-        <w:rPr>
-          <w:rFonts w:ascii="Times New Roman" w:hAnsi="Times New Roman" w:cs="Times New Roman"/>
-          <w:color w:val="FF0000"/>
-        </w:rPr>
-      </w:pPr>
-    </w:p>
-    <w:p>
-      <w:pPr>
-        <w:pStyle w:val="ListParagraph"/>
-        <w:rPr>
-          <w:rFonts w:ascii="Times New Roman" w:hAnsi="Times New Roman" w:cs="Times New Roman"/>
-          <w:color w:val="FF0000"/>
-        </w:rPr>
-      </w:pPr>
-    </w:p>
-    <w:p/>
-    <w:p/>
-    <w:p/>
+        <w:t xml:space="preserve">In reality, Ross Chastain ended the 2022 season with an average finish of 14.2 Calculate the residual for each of your estimates. </w:t>
+      </w:r>
+      <w:bookmarkStart w:id="0" w:name="_GoBack"/>
+      <w:bookmarkEnd w:id="0"/>
+    </w:p>
     <w:sectPr>
       <w:headerReference w:type="default" r:id="rId9"/>
       <w:pgSz w:w="12240" w:h="15840"/>
@@ -1211,7 +1012,7 @@
 </file>
 
 <file path=word/endnotes.xml><?xml version="1.0" encoding="utf-8"?>
-<w:endnotes xmlns:wpc="http://schemas.microsoft.com/office/word/2010/wordprocessingCanvas" xmlns:cx="http://schemas.microsoft.com/office/drawing/2014/chartex" xmlns:cx1="http://schemas.microsoft.com/office/drawing/2015/9/8/chartex" xmlns:cx2="http://schemas.microsoft.com/office/drawing/2015/10/21/chartex" xmlns:cx3="http://schemas.microsoft.com/office/drawing/2016/5/9/chartex" xmlns:cx4="http://schemas.microsoft.com/office/drawing/2016/5/10/chartex" xmlns:cx5="http://schemas.microsoft.com/office/drawing/2016/5/11/chartex" xmlns:cx6="http://schemas.microsoft.com/office/drawing/2016/5/12/chartex" xmlns:cx7="http://schemas.microsoft.com/office/drawing/2016/5/13/chartex" xmlns:cx8="http://schemas.microsoft.com/office/drawing/2016/5/14/chartex" xmlns:mc="http://schemas.openxmlformats.org/markup-compatibility/2006" xmlns:aink="http://schemas.microsoft.com/office/drawing/2016/ink" xmlns:am3d="http://schemas.microsoft.com/office/drawing/2017/model3d" xmlns:o="urn:schemas-microsoft-com:office:office" xmlns:r="http://schemas.openxmlformats.org/officeDocument/2006/relationships" xmlns:m="http://schemas.openxmlformats.org/officeDocument/2006/math" xmlns:v="urn:schemas-microsoft-com:vml" xmlns:wp14="http://schemas.microsoft.com/office/word/2010/wordprocessingDrawing" xmlns:wp="http://schemas.openxmlformats.org/drawingml/2006/wordprocessingDrawing" xmlns:w10="urn:schemas-microsoft-com:office:word" xmlns:w="http://schemas.openxmlformats.org/wordprocessingml/2006/main" xmlns:w14="http://schemas.microsoft.com/office/word/2010/wordml" xmlns:w15="http://schemas.microsoft.com/office/word/2012/wordml" xmlns:w16cex="http://schemas.microsoft.com/office/word/2018/wordml/cex" xmlns:w16cid="http://schemas.microsoft.com/office/word/2016/wordml/cid" xmlns:w16="http://schemas.microsoft.com/office/word/2018/wordml" xmlns:w16sdtdh="http://schemas.microsoft.com/office/word/2020/wordml/sdtdatahash" xmlns:w16se="http://schemas.microsoft.com/office/word/2015/wordml/symex" xmlns:wpg="http://schemas.microsoft.com/office/word/2010/wordprocessingGroup" xmlns:wpi="http://schemas.microsoft.com/office/word/2010/wordprocessingInk" xmlns:wne="http://schemas.microsoft.com/office/word/2006/wordml" xmlns:wps="http://schemas.microsoft.com/office/word/2010/wordprocessingShape" mc:Ignorable="w14 w15 w16se w16cid w16 w16cex w16sdtdh wp14">
+<w:endnotes xmlns:wpc="http://schemas.microsoft.com/office/word/2010/wordprocessingCanvas" xmlns:cx="http://schemas.microsoft.com/office/drawing/2014/chartex" xmlns:cx1="http://schemas.microsoft.com/office/drawing/2015/9/8/chartex" xmlns:mc="http://schemas.openxmlformats.org/markup-compatibility/2006" xmlns:o="urn:schemas-microsoft-com:office:office" xmlns:r="http://schemas.openxmlformats.org/officeDocument/2006/relationships" xmlns:m="http://schemas.openxmlformats.org/officeDocument/2006/math" xmlns:v="urn:schemas-microsoft-com:vml" xmlns:wp14="http://schemas.microsoft.com/office/word/2010/wordprocessingDrawing" xmlns:wp="http://schemas.openxmlformats.org/drawingml/2006/wordprocessingDrawing" xmlns:w10="urn:schemas-microsoft-com:office:word" xmlns:w="http://schemas.openxmlformats.org/wordprocessingml/2006/main" xmlns:w14="http://schemas.microsoft.com/office/word/2010/wordml" xmlns:w15="http://schemas.microsoft.com/office/word/2012/wordml" xmlns:w16se="http://schemas.microsoft.com/office/word/2015/wordml/symex" xmlns:wpg="http://schemas.microsoft.com/office/word/2010/wordprocessingGroup" xmlns:wpi="http://schemas.microsoft.com/office/word/2010/wordprocessingInk" xmlns:wne="http://schemas.microsoft.com/office/word/2006/wordml" xmlns:wps="http://schemas.microsoft.com/office/word/2010/wordprocessingShape" mc:Ignorable="w14 w15 w16se wp14">
   <w:endnote w:type="separator" w:id="-1">
     <w:p>
       <w:r>
@@ -1230,7 +1031,7 @@
 </file>
 
 <file path=word/footnotes.xml><?xml version="1.0" encoding="utf-8"?>
-<w:footnotes xmlns:wpc="http://schemas.microsoft.com/office/word/2010/wordprocessingCanvas" xmlns:cx="http://schemas.microsoft.com/office/drawing/2014/chartex" xmlns:cx1="http://schemas.microsoft.com/office/drawing/2015/9/8/chartex" xmlns:cx2="http://schemas.microsoft.com/office/drawing/2015/10/21/chartex" xmlns:cx3="http://schemas.microsoft.com/office/drawing/2016/5/9/chartex" xmlns:cx4="http://schemas.microsoft.com/office/drawing/2016/5/10/chartex" xmlns:cx5="http://schemas.microsoft.com/office/drawing/2016/5/11/chartex" xmlns:cx6="http://schemas.microsoft.com/office/drawing/2016/5/12/chartex" xmlns:cx7="http://schemas.microsoft.com/office/drawing/2016/5/13/chartex" xmlns:cx8="http://schemas.microsoft.com/office/drawing/2016/5/14/chartex" xmlns:mc="http://schemas.openxmlformats.org/markup-compatibility/2006" xmlns:aink="http://schemas.microsoft.com/office/drawing/2016/ink" xmlns:am3d="http://schemas.microsoft.com/office/drawing/2017/model3d" xmlns:o="urn:schemas-microsoft-com:office:office" xmlns:r="http://schemas.openxmlformats.org/officeDocument/2006/relationships" xmlns:m="http://schemas.openxmlformats.org/officeDocument/2006/math" xmlns:v="urn:schemas-microsoft-com:vml" xmlns:wp14="http://schemas.microsoft.com/office/word/2010/wordprocessingDrawing" xmlns:wp="http://schemas.openxmlformats.org/drawingml/2006/wordprocessingDrawing" xmlns:w10="urn:schemas-microsoft-com:office:word" xmlns:w="http://schemas.openxmlformats.org/wordprocessingml/2006/main" xmlns:w14="http://schemas.microsoft.com/office/word/2010/wordml" xmlns:w15="http://schemas.microsoft.com/office/word/2012/wordml" xmlns:w16cex="http://schemas.microsoft.com/office/word/2018/wordml/cex" xmlns:w16cid="http://schemas.microsoft.com/office/word/2016/wordml/cid" xmlns:w16="http://schemas.microsoft.com/office/word/2018/wordml" xmlns:w16sdtdh="http://schemas.microsoft.com/office/word/2020/wordml/sdtdatahash" xmlns:w16se="http://schemas.microsoft.com/office/word/2015/wordml/symex" xmlns:wpg="http://schemas.microsoft.com/office/word/2010/wordprocessingGroup" xmlns:wpi="http://schemas.microsoft.com/office/word/2010/wordprocessingInk" xmlns:wne="http://schemas.microsoft.com/office/word/2006/wordml" xmlns:wps="http://schemas.microsoft.com/office/word/2010/wordprocessingShape" mc:Ignorable="w14 w15 w16se w16cid w16 w16cex w16sdtdh wp14">
+<w:footnotes xmlns:wpc="http://schemas.microsoft.com/office/word/2010/wordprocessingCanvas" xmlns:cx="http://schemas.microsoft.com/office/drawing/2014/chartex" xmlns:cx1="http://schemas.microsoft.com/office/drawing/2015/9/8/chartex" xmlns:mc="http://schemas.openxmlformats.org/markup-compatibility/2006" xmlns:o="urn:schemas-microsoft-com:office:office" xmlns:r="http://schemas.openxmlformats.org/officeDocument/2006/relationships" xmlns:m="http://schemas.openxmlformats.org/officeDocument/2006/math" xmlns:v="urn:schemas-microsoft-com:vml" xmlns:wp14="http://schemas.microsoft.com/office/word/2010/wordprocessingDrawing" xmlns:wp="http://schemas.openxmlformats.org/drawingml/2006/wordprocessingDrawing" xmlns:w10="urn:schemas-microsoft-com:office:word" xmlns:w="http://schemas.openxmlformats.org/wordprocessingml/2006/main" xmlns:w14="http://schemas.microsoft.com/office/word/2010/wordml" xmlns:w15="http://schemas.microsoft.com/office/word/2012/wordml" xmlns:w16se="http://schemas.microsoft.com/office/word/2015/wordml/symex" xmlns:wpg="http://schemas.microsoft.com/office/word/2010/wordprocessingGroup" xmlns:wpi="http://schemas.microsoft.com/office/word/2010/wordprocessingInk" xmlns:wne="http://schemas.microsoft.com/office/word/2006/wordml" xmlns:wps="http://schemas.microsoft.com/office/word/2010/wordprocessingShape" mc:Ignorable="w14 w15 w16se wp14">
   <w:footnote w:type="separator" w:id="-1">
     <w:p>
       <w:r>
@@ -1249,7 +1050,7 @@
 </file>
 
 <file path=word/header1.xml><?xml version="1.0" encoding="utf-8"?>
-<w:hdr xmlns:wpc="http://schemas.microsoft.com/office/word/2010/wordprocessingCanvas" xmlns:cx="http://schemas.microsoft.com/office/drawing/2014/chartex" xmlns:cx1="http://schemas.microsoft.com/office/drawing/2015/9/8/chartex" xmlns:cx2="http://schemas.microsoft.com/office/drawing/2015/10/21/chartex" xmlns:cx3="http://schemas.microsoft.com/office/drawing/2016/5/9/chartex" xmlns:cx4="http://schemas.microsoft.com/office/drawing/2016/5/10/chartex" xmlns:cx5="http://schemas.microsoft.com/office/drawing/2016/5/11/chartex" xmlns:cx6="http://schemas.microsoft.com/office/drawing/2016/5/12/chartex" xmlns:cx7="http://schemas.microsoft.com/office/drawing/2016/5/13/chartex" xmlns:cx8="http://schemas.microsoft.com/office/drawing/2016/5/14/chartex" xmlns:mc="http://schemas.openxmlformats.org/markup-compatibility/2006" xmlns:aink="http://schemas.microsoft.com/office/drawing/2016/ink" xmlns:am3d="http://schemas.microsoft.com/office/drawing/2017/model3d" xmlns:o="urn:schemas-microsoft-com:office:office" xmlns:r="http://schemas.openxmlformats.org/officeDocument/2006/relationships" xmlns:m="http://schemas.openxmlformats.org/officeDocument/2006/math" xmlns:v="urn:schemas-microsoft-com:vml" xmlns:wp14="http://schemas.microsoft.com/office/word/2010/wordprocessingDrawing" xmlns:wp="http://schemas.openxmlformats.org/drawingml/2006/wordprocessingDrawing" xmlns:w10="urn:schemas-microsoft-com:office:word" xmlns:w="http://schemas.openxmlformats.org/wordprocessingml/2006/main" xmlns:w14="http://schemas.microsoft.com/office/word/2010/wordml" xmlns:w15="http://schemas.microsoft.com/office/word/2012/wordml" xmlns:w16cex="http://schemas.microsoft.com/office/word/2018/wordml/cex" xmlns:w16cid="http://schemas.microsoft.com/office/word/2016/wordml/cid" xmlns:w16="http://schemas.microsoft.com/office/word/2018/wordml" xmlns:w16sdtdh="http://schemas.microsoft.com/office/word/2020/wordml/sdtdatahash" xmlns:w16se="http://schemas.microsoft.com/office/word/2015/wordml/symex" xmlns:wpg="http://schemas.microsoft.com/office/word/2010/wordprocessingGroup" xmlns:wpi="http://schemas.microsoft.com/office/word/2010/wordprocessingInk" xmlns:wne="http://schemas.microsoft.com/office/word/2006/wordml" xmlns:wps="http://schemas.microsoft.com/office/word/2010/wordprocessingShape" mc:Ignorable="w14 w15 w16se w16cid w16 w16cex w16sdtdh wp14">
+<w:hdr xmlns:wpc="http://schemas.microsoft.com/office/word/2010/wordprocessingCanvas" xmlns:cx="http://schemas.microsoft.com/office/drawing/2014/chartex" xmlns:cx1="http://schemas.microsoft.com/office/drawing/2015/9/8/chartex" xmlns:mc="http://schemas.openxmlformats.org/markup-compatibility/2006" xmlns:o="urn:schemas-microsoft-com:office:office" xmlns:r="http://schemas.openxmlformats.org/officeDocument/2006/relationships" xmlns:m="http://schemas.openxmlformats.org/officeDocument/2006/math" xmlns:v="urn:schemas-microsoft-com:vml" xmlns:wp14="http://schemas.microsoft.com/office/word/2010/wordprocessingDrawing" xmlns:wp="http://schemas.openxmlformats.org/drawingml/2006/wordprocessingDrawing" xmlns:w10="urn:schemas-microsoft-com:office:word" xmlns:w="http://schemas.openxmlformats.org/wordprocessingml/2006/main" xmlns:w14="http://schemas.microsoft.com/office/word/2010/wordml" xmlns:w15="http://schemas.microsoft.com/office/word/2012/wordml" xmlns:w16se="http://schemas.microsoft.com/office/word/2015/wordml/symex" xmlns:wpg="http://schemas.microsoft.com/office/word/2010/wordprocessingGroup" xmlns:wpi="http://schemas.microsoft.com/office/word/2010/wordprocessingInk" xmlns:wne="http://schemas.microsoft.com/office/word/2006/wordml" xmlns:wps="http://schemas.microsoft.com/office/word/2010/wordprocessingShape" mc:Ignorable="w14 w15 w16se wp14">
   <w:p>
     <w:pPr>
       <w:pStyle w:val="Header"/>
@@ -1268,7 +1069,7 @@
 </file>
 
 <file path=word/numbering.xml><?xml version="1.0" encoding="utf-8"?>
-<w:numbering xmlns:wpc="http://schemas.microsoft.com/office/word/2010/wordprocessingCanvas" xmlns:cx="http://schemas.microsoft.com/office/drawing/2014/chartex" xmlns:cx1="http://schemas.microsoft.com/office/drawing/2015/9/8/chartex" xmlns:cx2="http://schemas.microsoft.com/office/drawing/2015/10/21/chartex" xmlns:cx3="http://schemas.microsoft.com/office/drawing/2016/5/9/chartex" xmlns:cx4="http://schemas.microsoft.com/office/drawing/2016/5/10/chartex" xmlns:cx5="http://schemas.microsoft.com/office/drawing/2016/5/11/chartex" xmlns:cx6="http://schemas.microsoft.com/office/drawing/2016/5/12/chartex" xmlns:cx7="http://schemas.microsoft.com/office/drawing/2016/5/13/chartex" xmlns:cx8="http://schemas.microsoft.com/office/drawing/2016/5/14/chartex" xmlns:mc="http://schemas.openxmlformats.org/markup-compatibility/2006" xmlns:aink="http://schemas.microsoft.com/office/drawing/2016/ink" xmlns:am3d="http://schemas.microsoft.com/office/drawing/2017/model3d" xmlns:o="urn:schemas-microsoft-com:office:office" xmlns:r="http://schemas.openxmlformats.org/officeDocument/2006/relationships" xmlns:m="http://schemas.openxmlformats.org/officeDocument/2006/math" xmlns:v="urn:schemas-microsoft-com:vml" xmlns:wp14="http://schemas.microsoft.com/office/word/2010/wordprocessingDrawing" xmlns:wp="http://schemas.openxmlformats.org/drawingml/2006/wordprocessingDrawing" xmlns:w10="urn:schemas-microsoft-com:office:word" xmlns:w="http://schemas.openxmlformats.org/wordprocessingml/2006/main" xmlns:w14="http://schemas.microsoft.com/office/word/2010/wordml" xmlns:w15="http://schemas.microsoft.com/office/word/2012/wordml" xmlns:w16cex="http://schemas.microsoft.com/office/word/2018/wordml/cex" xmlns:w16cid="http://schemas.microsoft.com/office/word/2016/wordml/cid" xmlns:w16="http://schemas.microsoft.com/office/word/2018/wordml" xmlns:w16sdtdh="http://schemas.microsoft.com/office/word/2020/wordml/sdtdatahash" xmlns:w16se="http://schemas.microsoft.com/office/word/2015/wordml/symex" xmlns:wpg="http://schemas.microsoft.com/office/word/2010/wordprocessingGroup" xmlns:wpi="http://schemas.microsoft.com/office/word/2010/wordprocessingInk" xmlns:wne="http://schemas.microsoft.com/office/word/2006/wordml" xmlns:wps="http://schemas.microsoft.com/office/word/2010/wordprocessingShape" mc:Ignorable="w14 w15 w16se w16cid w16 w16cex w16sdtdh wp14">
+<w:numbering xmlns:wpc="http://schemas.microsoft.com/office/word/2010/wordprocessingCanvas" xmlns:cx="http://schemas.microsoft.com/office/drawing/2014/chartex" xmlns:cx1="http://schemas.microsoft.com/office/drawing/2015/9/8/chartex" xmlns:mc="http://schemas.openxmlformats.org/markup-compatibility/2006" xmlns:o="urn:schemas-microsoft-com:office:office" xmlns:r="http://schemas.openxmlformats.org/officeDocument/2006/relationships" xmlns:m="http://schemas.openxmlformats.org/officeDocument/2006/math" xmlns:v="urn:schemas-microsoft-com:vml" xmlns:wp14="http://schemas.microsoft.com/office/word/2010/wordprocessingDrawing" xmlns:wp="http://schemas.openxmlformats.org/drawingml/2006/wordprocessingDrawing" xmlns:w10="urn:schemas-microsoft-com:office:word" xmlns:w="http://schemas.openxmlformats.org/wordprocessingml/2006/main" xmlns:w14="http://schemas.microsoft.com/office/word/2010/wordml" xmlns:w15="http://schemas.microsoft.com/office/word/2012/wordml" xmlns:w16se="http://schemas.microsoft.com/office/word/2015/wordml/symex" xmlns:wpg="http://schemas.microsoft.com/office/word/2010/wordprocessingGroup" xmlns:wpi="http://schemas.microsoft.com/office/word/2010/wordprocessingInk" xmlns:wne="http://schemas.microsoft.com/office/word/2006/wordml" xmlns:wps="http://schemas.microsoft.com/office/word/2010/wordprocessingShape" mc:Ignorable="w14 w15 w16se wp14">
   <w:abstractNum w:abstractNumId="0" w15:restartNumberingAfterBreak="0">
     <w:nsid w:val="30A73237"/>
     <w:multiLevelType w:val="hybridMultilevel"/>
@@ -1397,7 +1198,7 @@
         <w:rFonts w:hint="default"/>
       </w:rPr>
     </w:lvl>
-    <w:lvl w:ilvl="1" w:tplc="04090019" w:tentative="1">
+    <w:lvl w:ilvl="1" w:tplc="04090019">
       <w:start w:val="1"/>
       <w:numFmt w:val="lowerLetter"/>
       <w:lvlText w:val="%2."/>
@@ -1470,17 +1271,17 @@
       </w:pPr>
     </w:lvl>
   </w:abstractNum>
-  <w:num w:numId="1" w16cid:durableId="401611372">
+  <w:num w:numId="1">
     <w:abstractNumId w:val="1"/>
   </w:num>
-  <w:num w:numId="2" w16cid:durableId="1291939847">
+  <w:num w:numId="2">
     <w:abstractNumId w:val="0"/>
   </w:num>
 </w:numbering>
 </file>
 
 <file path=word/styles.xml><?xml version="1.0" encoding="utf-8"?>
-<w:styles xmlns:mc="http://schemas.openxmlformats.org/markup-compatibility/2006" xmlns:r="http://schemas.openxmlformats.org/officeDocument/2006/relationships" xmlns:w="http://schemas.openxmlformats.org/wordprocessingml/2006/main" xmlns:w14="http://schemas.microsoft.com/office/word/2010/wordml" xmlns:w15="http://schemas.microsoft.com/office/word/2012/wordml" xmlns:w16cex="http://schemas.microsoft.com/office/word/2018/wordml/cex" xmlns:w16cid="http://schemas.microsoft.com/office/word/2016/wordml/cid" xmlns:w16="http://schemas.microsoft.com/office/word/2018/wordml" xmlns:w16sdtdh="http://schemas.microsoft.com/office/word/2020/wordml/sdtdatahash" xmlns:w16se="http://schemas.microsoft.com/office/word/2015/wordml/symex" mc:Ignorable="w14 w15 w16se w16cid w16 w16cex w16sdtdh">
+<w:styles xmlns:mc="http://schemas.openxmlformats.org/markup-compatibility/2006" xmlns:r="http://schemas.openxmlformats.org/officeDocument/2006/relationships" xmlns:w="http://schemas.openxmlformats.org/wordprocessingml/2006/main" xmlns:w14="http://schemas.microsoft.com/office/word/2010/wordml" xmlns:w15="http://schemas.microsoft.com/office/word/2012/wordml" xmlns:w16se="http://schemas.microsoft.com/office/word/2015/wordml/symex" mc:Ignorable="w14 w15 w16se">
   <w:docDefaults>
     <w:rPrDefault>
       <w:rPr>
@@ -1492,7 +1293,7 @@
     </w:rPrDefault>
     <w:pPrDefault/>
   </w:docDefaults>
-  <w:latentStyles w:defLockedState="0" w:defUIPriority="99" w:defSemiHidden="0" w:defUnhideWhenUsed="0" w:defQFormat="0" w:count="376">
+  <w:latentStyles w:defLockedState="0" w:defUIPriority="99" w:defSemiHidden="0" w:defUnhideWhenUsed="0" w:defQFormat="0" w:count="371">
     <w:lsdException w:name="Normal" w:uiPriority="0" w:qFormat="1"/>
     <w:lsdException w:name="heading 1" w:uiPriority="9" w:qFormat="1"/>
     <w:lsdException w:name="heading 2" w:semiHidden="1" w:uiPriority="9" w:unhideWhenUsed="1" w:qFormat="1"/>
@@ -1864,11 +1665,6 @@
     <w:lsdException w:name="List Table 5 Dark Accent 6" w:uiPriority="50"/>
     <w:lsdException w:name="List Table 6 Colorful Accent 6" w:uiPriority="51"/>
     <w:lsdException w:name="List Table 7 Colorful Accent 6" w:uiPriority="52"/>
-    <w:lsdException w:name="Mention" w:semiHidden="1" w:unhideWhenUsed="1"/>
-    <w:lsdException w:name="Smart Hyperlink" w:semiHidden="1" w:unhideWhenUsed="1"/>
-    <w:lsdException w:name="Hashtag" w:semiHidden="1" w:unhideWhenUsed="1"/>
-    <w:lsdException w:name="Unresolved Mention" w:semiHidden="1" w:unhideWhenUsed="1"/>
-    <w:lsdException w:name="Smart Link" w:semiHidden="1" w:unhideWhenUsed="1"/>
   </w:latentStyles>
   <w:style w:type="paragraph" w:default="1" w:styleId="Normal">
     <w:name w:val="Normal"/>
@@ -1944,6 +1740,110 @@
     <w:link w:val="Header"/>
     <w:uiPriority w:val="99"/>
     <w:rsid w:val="006E56A6"/>
+  </w:style>
+  <w:style w:type="character" w:styleId="FollowedHyperlink">
+    <w:name w:val="FollowedHyperlink"/>
+    <w:basedOn w:val="DefaultParagraphFont"/>
+    <w:uiPriority w:val="99"/>
+    <w:semiHidden/>
+    <w:unhideWhenUsed/>
+    <w:rsid w:val="00D5110A"/>
+    <w:rPr>
+      <w:color w:val="954F72" w:themeColor="followedHyperlink"/>
+      <w:u w:val="single"/>
+    </w:rPr>
+  </w:style>
+  <w:style w:type="character" w:styleId="CommentReference">
+    <w:name w:val="annotation reference"/>
+    <w:basedOn w:val="DefaultParagraphFont"/>
+    <w:uiPriority w:val="99"/>
+    <w:semiHidden/>
+    <w:unhideWhenUsed/>
+    <w:rsid w:val="00904956"/>
+    <w:rPr>
+      <w:sz w:val="16"/>
+      <w:szCs w:val="16"/>
+    </w:rPr>
+  </w:style>
+  <w:style w:type="paragraph" w:styleId="CommentText">
+    <w:name w:val="annotation text"/>
+    <w:basedOn w:val="Normal"/>
+    <w:link w:val="CommentTextChar"/>
+    <w:uiPriority w:val="99"/>
+    <w:semiHidden/>
+    <w:unhideWhenUsed/>
+    <w:rsid w:val="00904956"/>
+    <w:rPr>
+      <w:sz w:val="20"/>
+      <w:szCs w:val="20"/>
+    </w:rPr>
+  </w:style>
+  <w:style w:type="character" w:customStyle="1" w:styleId="CommentTextChar">
+    <w:name w:val="Comment Text Char"/>
+    <w:basedOn w:val="DefaultParagraphFont"/>
+    <w:link w:val="CommentText"/>
+    <w:uiPriority w:val="99"/>
+    <w:semiHidden/>
+    <w:rsid w:val="00904956"/>
+    <w:rPr>
+      <w:sz w:val="20"/>
+      <w:szCs w:val="20"/>
+    </w:rPr>
+  </w:style>
+  <w:style w:type="paragraph" w:styleId="CommentSubject">
+    <w:name w:val="annotation subject"/>
+    <w:basedOn w:val="CommentText"/>
+    <w:next w:val="CommentText"/>
+    <w:link w:val="CommentSubjectChar"/>
+    <w:uiPriority w:val="99"/>
+    <w:semiHidden/>
+    <w:unhideWhenUsed/>
+    <w:rsid w:val="00904956"/>
+    <w:rPr>
+      <w:b/>
+      <w:bCs/>
+    </w:rPr>
+  </w:style>
+  <w:style w:type="character" w:customStyle="1" w:styleId="CommentSubjectChar">
+    <w:name w:val="Comment Subject Char"/>
+    <w:basedOn w:val="CommentTextChar"/>
+    <w:link w:val="CommentSubject"/>
+    <w:uiPriority w:val="99"/>
+    <w:semiHidden/>
+    <w:rsid w:val="00904956"/>
+    <w:rPr>
+      <w:b/>
+      <w:bCs/>
+      <w:sz w:val="20"/>
+      <w:szCs w:val="20"/>
+    </w:rPr>
+  </w:style>
+  <w:style w:type="paragraph" w:styleId="BalloonText">
+    <w:name w:val="Balloon Text"/>
+    <w:basedOn w:val="Normal"/>
+    <w:link w:val="BalloonTextChar"/>
+    <w:uiPriority w:val="99"/>
+    <w:semiHidden/>
+    <w:unhideWhenUsed/>
+    <w:rsid w:val="00904956"/>
+    <w:rPr>
+      <w:rFonts w:ascii="Segoe UI" w:hAnsi="Segoe UI" w:cs="Segoe UI"/>
+      <w:sz w:val="18"/>
+      <w:szCs w:val="18"/>
+    </w:rPr>
+  </w:style>
+  <w:style w:type="character" w:customStyle="1" w:styleId="BalloonTextChar">
+    <w:name w:val="Balloon Text Char"/>
+    <w:basedOn w:val="DefaultParagraphFont"/>
+    <w:link w:val="BalloonText"/>
+    <w:uiPriority w:val="99"/>
+    <w:semiHidden/>
+    <w:rsid w:val="00904956"/>
+    <w:rPr>
+      <w:rFonts w:ascii="Segoe UI" w:hAnsi="Segoe UI" w:cs="Segoe UI"/>
+      <w:sz w:val="18"/>
+      <w:szCs w:val="18"/>
+    </w:rPr>
   </w:style>
 </w:styles>
 </file>

</xml_diff>